<commit_message>
updated doku and some gui stuff
</commit_message>
<xml_diff>
--- a/Doku/TK3 Ex3 - Doku.docx
+++ b/Doku/TK3 Ex3 - Doku.docx
@@ -12,7 +12,7 @@
           <w:color w:val="000000"/>
           <w:sz w:val="32"/>
           <w:szCs w:val="18"/>
-          <w:lang w:val="en-US" w:eastAsia="de-LU"/>
+          <w:lang w:eastAsia="de-LU"/>
         </w:rPr>
       </w:pPr>
       <w:r>
@@ -22,9 +22,33 @@
           <w:color w:val="000000"/>
           <w:sz w:val="32"/>
           <w:szCs w:val="18"/>
-          <w:lang w:val="en-US" w:eastAsia="de-LU"/>
-        </w:rPr>
-        <w:t>TK3 – Exercise 3</w:t>
+          <w:lang w:eastAsia="de-LU"/>
+        </w:rPr>
+        <w:t xml:space="preserve">TK3 – </w:t>
+      </w:r>
+      <w:proofErr w:type="spellStart"/>
+      <w:r>
+        <w:rPr>
+          <w:rFonts w:ascii="Arial" w:eastAsia="Times New Roman" w:hAnsi="Arial" w:cs="Arial"/>
+          <w:b/>
+          <w:color w:val="000000"/>
+          <w:sz w:val="32"/>
+          <w:szCs w:val="18"/>
+          <w:lang w:eastAsia="de-LU"/>
+        </w:rPr>
+        <w:t>Exercise</w:t>
+      </w:r>
+      <w:proofErr w:type="spellEnd"/>
+      <w:r>
+        <w:rPr>
+          <w:rFonts w:ascii="Arial" w:eastAsia="Times New Roman" w:hAnsi="Arial" w:cs="Arial"/>
+          <w:b/>
+          <w:color w:val="000000"/>
+          <w:sz w:val="32"/>
+          <w:szCs w:val="18"/>
+          <w:lang w:eastAsia="de-LU"/>
+        </w:rPr>
+        <w:t xml:space="preserve"> 3</w:t>
       </w:r>
     </w:p>
     <w:p>
@@ -37,7 +61,7 @@
           <w:color w:val="000000"/>
           <w:sz w:val="32"/>
           <w:szCs w:val="18"/>
-          <w:lang w:val="en-US" w:eastAsia="de-LU"/>
+          <w:lang w:eastAsia="de-LU"/>
         </w:rPr>
       </w:pPr>
       <w:r>
@@ -47,7 +71,7 @@
           <w:color w:val="000000"/>
           <w:sz w:val="32"/>
           <w:szCs w:val="18"/>
-          <w:lang w:val="en-US" w:eastAsia="de-LU"/>
+          <w:lang w:eastAsia="de-LU"/>
         </w:rPr>
         <w:t>Group O</w:t>
       </w:r>
@@ -61,7 +85,7 @@
           <w:color w:val="000000"/>
           <w:sz w:val="24"/>
           <w:szCs w:val="18"/>
-          <w:lang w:val="en-US" w:eastAsia="de-LU"/>
+          <w:lang w:eastAsia="de-LU"/>
         </w:rPr>
       </w:pPr>
     </w:p>
@@ -74,7 +98,7 @@
           <w:color w:val="000000"/>
           <w:sz w:val="24"/>
           <w:szCs w:val="18"/>
-          <w:lang w:val="en-US" w:eastAsia="de-LU"/>
+          <w:lang w:eastAsia="de-LU"/>
         </w:rPr>
       </w:pPr>
     </w:p>
@@ -87,7 +111,7 @@
           <w:color w:val="000000"/>
           <w:sz w:val="24"/>
           <w:szCs w:val="18"/>
-          <w:lang w:val="en-US" w:eastAsia="de-LU"/>
+          <w:lang w:eastAsia="de-LU"/>
         </w:rPr>
       </w:pPr>
       <w:r>
@@ -95,20 +119,66 @@
           <w:rFonts w:ascii="Arial" w:eastAsia="Times New Roman" w:hAnsi="Arial" w:cs="Arial"/>
           <w:sz w:val="24"/>
           <w:szCs w:val="18"/>
-          <w:lang w:val="en-US" w:eastAsia="de-LU"/>
+          <w:lang w:eastAsia="de-LU"/>
         </w:rPr>
         <w:t xml:space="preserve">Thorsten </w:t>
       </w:r>
+      <w:proofErr w:type="spellStart"/>
       <w:r>
         <w:rPr>
           <w:rFonts w:ascii="Arial" w:eastAsia="Times New Roman" w:hAnsi="Arial" w:cs="Arial"/>
           <w:color w:val="000000"/>
           <w:sz w:val="24"/>
           <w:szCs w:val="18"/>
-          <w:lang w:val="en-US" w:eastAsia="de-LU"/>
-        </w:rPr>
-        <w:t>Hollstein - Uwe Mueller - Frederik Peukert - Tom Schons - Daniel Wegemer</w:t>
-      </w:r>
+          <w:lang w:eastAsia="de-LU"/>
+        </w:rPr>
+        <w:t>Hollstein</w:t>
+      </w:r>
+      <w:proofErr w:type="spellEnd"/>
+      <w:r>
+        <w:rPr>
+          <w:rFonts w:ascii="Arial" w:eastAsia="Times New Roman" w:hAnsi="Arial" w:cs="Arial"/>
+          <w:color w:val="000000"/>
+          <w:sz w:val="24"/>
+          <w:szCs w:val="18"/>
+          <w:lang w:eastAsia="de-LU"/>
+        </w:rPr>
+        <w:t xml:space="preserve"> - Uwe Mueller - Frederik </w:t>
+      </w:r>
+      <w:proofErr w:type="spellStart"/>
+      <w:r>
+        <w:rPr>
+          <w:rFonts w:ascii="Arial" w:eastAsia="Times New Roman" w:hAnsi="Arial" w:cs="Arial"/>
+          <w:color w:val="000000"/>
+          <w:sz w:val="24"/>
+          <w:szCs w:val="18"/>
+          <w:lang w:eastAsia="de-LU"/>
+        </w:rPr>
+        <w:t>Peukert</w:t>
+      </w:r>
+      <w:proofErr w:type="spellEnd"/>
+      <w:r>
+        <w:rPr>
+          <w:rFonts w:ascii="Arial" w:eastAsia="Times New Roman" w:hAnsi="Arial" w:cs="Arial"/>
+          <w:color w:val="000000"/>
+          <w:sz w:val="24"/>
+          <w:szCs w:val="18"/>
+          <w:lang w:eastAsia="de-LU"/>
+        </w:rPr>
+        <w:t xml:space="preserve"> - Tom Schons - Daniel </w:t>
+      </w:r>
+      <w:proofErr w:type="spellStart"/>
+      <w:r>
+        <w:rPr>
+          <w:rFonts w:ascii="Arial" w:eastAsia="Times New Roman" w:hAnsi="Arial" w:cs="Arial"/>
+          <w:color w:val="000000"/>
+          <w:sz w:val="24"/>
+          <w:szCs w:val="18"/>
+          <w:lang w:eastAsia="de-LU"/>
+        </w:rPr>
+        <w:t>Wegemer</w:t>
+      </w:r>
+      <w:proofErr w:type="spellEnd"/>
     </w:p>
     <w:p>
       <w:pPr>
@@ -215,6 +285,7 @@
         </w:rPr>
         <w:t>Documentation for “</w:t>
       </w:r>
+      <w:proofErr w:type="spellStart"/>
       <w:r>
         <w:rPr>
           <w:rFonts w:ascii="Arial" w:eastAsia="Times New Roman" w:hAnsi="Arial" w:cs="Arial"/>
@@ -227,6 +298,7 @@
         </w:rPr>
         <w:t>libsplitscreen</w:t>
       </w:r>
+      <w:proofErr w:type="spellEnd"/>
       <w:r>
         <w:rPr>
           <w:rFonts w:ascii="Arial" w:eastAsia="Times New Roman" w:hAnsi="Arial" w:cs="Arial"/>
@@ -317,47 +389,7 @@
           <w:szCs w:val="18"/>
           <w:lang w:val="en-US" w:eastAsia="de-LU"/>
         </w:rPr>
-        <w:t xml:space="preserve">default not </w:t>
-      </w:r>
-      <w:r>
-        <w:rPr>
-          <w:rFonts w:ascii="Arial" w:eastAsia="Times New Roman" w:hAnsi="Arial" w:cs="Arial"/>
-          <w:color w:val="000000"/>
-          <w:sz w:val="20"/>
-          <w:szCs w:val="18"/>
-          <w:lang w:val="en-US" w:eastAsia="de-LU"/>
-        </w:rPr>
-        <w:t xml:space="preserve">easily </w:t>
-      </w:r>
-      <w:r>
-        <w:rPr>
-          <w:rFonts w:ascii="Arial" w:eastAsia="Times New Roman" w:hAnsi="Arial" w:cs="Arial"/>
-          <w:color w:val="000000"/>
-          <w:sz w:val="20"/>
-          <w:szCs w:val="18"/>
-          <w:lang w:val="en-US" w:eastAsia="de-LU"/>
-        </w:rPr>
-        <w:t xml:space="preserve">possible to create Java </w:t>
-      </w:r>
-      <w:r>
-        <w:rPr>
-          <w:rFonts w:ascii="Arial" w:eastAsia="Times New Roman" w:hAnsi="Arial" w:cs="Arial"/>
-          <w:color w:val="000000"/>
-          <w:sz w:val="20"/>
-          <w:szCs w:val="18"/>
-          <w:lang w:val="en-US" w:eastAsia="de-LU"/>
-        </w:rPr>
-        <w:t>applications</w:t>
-      </w:r>
-      <w:r>
-        <w:rPr>
-          <w:rFonts w:ascii="Arial" w:eastAsia="Times New Roman" w:hAnsi="Arial" w:cs="Arial"/>
-          <w:color w:val="000000"/>
-          <w:sz w:val="20"/>
-          <w:szCs w:val="18"/>
-          <w:lang w:val="en-US" w:eastAsia="de-LU"/>
-        </w:rPr>
-        <w:t xml:space="preserve"> capable of sharing a single screen of a device (or a server) </w:t>
+        <w:t xml:space="preserve">default not easily possible to create Java applications capable of sharing a single screen of a device (or a server) </w:t>
       </w:r>
       <w:r>
         <w:rPr>
@@ -387,17 +419,7 @@
           <w:szCs w:val="18"/>
           <w:lang w:val="en-US" w:eastAsia="de-LU"/>
         </w:rPr>
-        <w:t>Even when using modern state</w:t>
-      </w:r>
-      <w:r>
-        <w:rPr>
-          <w:rFonts w:ascii="Arial" w:eastAsia="Times New Roman" w:hAnsi="Arial" w:cs="Arial"/>
-          <w:color w:val="000000"/>
-          <w:sz w:val="20"/>
-          <w:szCs w:val="18"/>
-          <w:lang w:val="en-US" w:eastAsia="de-LU"/>
-        </w:rPr>
-        <w:t xml:space="preserve"> of the art Android smartphones (e.g. having the possibility to use the Android 5.1 libraries) there is no predefined library to do so. </w:t>
+        <w:t xml:space="preserve">Even when using modern state of the art Android smartphones (e.g. having the possibility to use the Android 5.1 libraries) there is no predefined library to do so. </w:t>
       </w:r>
       <w:r>
         <w:rPr>
@@ -477,17 +499,7 @@
           <w:szCs w:val="18"/>
           <w:lang w:val="en-US" w:eastAsia="de-LU"/>
         </w:rPr>
-        <w:t xml:space="preserve">as a </w:t>
-      </w:r>
-      <w:r>
-        <w:rPr>
-          <w:rFonts w:ascii="Arial" w:eastAsia="Times New Roman" w:hAnsi="Arial" w:cs="Arial"/>
-          <w:color w:val="000000"/>
-          <w:sz w:val="20"/>
-          <w:szCs w:val="18"/>
-          <w:lang w:val="en-US" w:eastAsia="de-LU"/>
-        </w:rPr>
-        <w:t xml:space="preserve">split </w:t>
+        <w:t xml:space="preserve">as a split </w:t>
       </w:r>
       <w:r>
         <w:rPr>
@@ -731,7 +743,29 @@
           <w:szCs w:val="18"/>
           <w:lang w:val="en-US" w:eastAsia="de-LU"/>
         </w:rPr>
-        <w:t xml:space="preserve">of the library is divided into multiple sub parts. Firstly, our virtualscreen class is containing and managing the overall image of the later so called split screen. </w:t>
+        <w:t xml:space="preserve">of the library is divided into multiple sub parts. Firstly, our </w:t>
+      </w:r>
+      <w:proofErr w:type="spellStart"/>
+      <w:r>
+        <w:rPr>
+          <w:rFonts w:ascii="Arial" w:eastAsia="Times New Roman" w:hAnsi="Arial" w:cs="Arial"/>
+          <w:color w:val="000000"/>
+          <w:sz w:val="20"/>
+          <w:szCs w:val="18"/>
+          <w:lang w:val="en-US" w:eastAsia="de-LU"/>
+        </w:rPr>
+        <w:t>virtualscreen</w:t>
+      </w:r>
+      <w:proofErr w:type="spellEnd"/>
+      <w:r>
+        <w:rPr>
+          <w:rFonts w:ascii="Arial" w:eastAsia="Times New Roman" w:hAnsi="Arial" w:cs="Arial"/>
+          <w:color w:val="000000"/>
+          <w:sz w:val="20"/>
+          <w:szCs w:val="18"/>
+          <w:lang w:val="en-US" w:eastAsia="de-LU"/>
+        </w:rPr>
+        <w:t xml:space="preserve"> class is containing and managing the overall image of the later so called split screen. </w:t>
       </w:r>
       <w:r>
         <w:rPr>
@@ -751,18 +785,20 @@
           <w:szCs w:val="18"/>
           <w:lang w:val="en-US" w:eastAsia="de-LU"/>
         </w:rPr>
-        <w:t>The v</w:t>
-      </w:r>
-      <w:r>
-        <w:rPr>
-          <w:rFonts w:ascii="Arial" w:eastAsia="Times New Roman" w:hAnsi="Arial" w:cs="Arial"/>
-          <w:color w:val="000000"/>
-          <w:sz w:val="20"/>
-          <w:szCs w:val="18"/>
-          <w:lang w:val="en-US" w:eastAsia="de-LU"/>
-        </w:rPr>
-        <w:t>irtualscreen</w:t>
-      </w:r>
+        <w:t xml:space="preserve">The </w:t>
+      </w:r>
+      <w:proofErr w:type="spellStart"/>
+      <w:r>
+        <w:rPr>
+          <w:rFonts w:ascii="Arial" w:eastAsia="Times New Roman" w:hAnsi="Arial" w:cs="Arial"/>
+          <w:color w:val="000000"/>
+          <w:sz w:val="20"/>
+          <w:szCs w:val="18"/>
+          <w:lang w:val="en-US" w:eastAsia="de-LU"/>
+        </w:rPr>
+        <w:t>virtualscreen</w:t>
+      </w:r>
+      <w:proofErr w:type="spellEnd"/>
       <w:r>
         <w:rPr>
           <w:rFonts w:ascii="Arial" w:eastAsia="Times New Roman" w:hAnsi="Arial" w:cs="Arial"/>
@@ -773,6 +809,7 @@
         </w:rPr>
         <w:t xml:space="preserve"> class basically inherits its properties from the canvas, meaning that the entire area of the </w:t>
       </w:r>
+      <w:proofErr w:type="spellStart"/>
       <w:r>
         <w:rPr>
           <w:rFonts w:ascii="Arial" w:eastAsia="Times New Roman" w:hAnsi="Arial" w:cs="Arial"/>
@@ -783,6 +820,7 @@
         </w:rPr>
         <w:t>virtualscreen</w:t>
       </w:r>
+      <w:proofErr w:type="spellEnd"/>
       <w:r>
         <w:rPr>
           <w:rFonts w:ascii="Arial" w:eastAsia="Times New Roman" w:hAnsi="Arial" w:cs="Arial"/>
@@ -793,6 +831,7 @@
         </w:rPr>
         <w:t xml:space="preserve"> class can be considered as a huge drawing map. The </w:t>
       </w:r>
+      <w:proofErr w:type="spellStart"/>
       <w:r>
         <w:rPr>
           <w:rFonts w:ascii="Arial" w:eastAsia="Times New Roman" w:hAnsi="Arial" w:cs="Arial"/>
@@ -803,6 +842,27 @@
         </w:rPr>
         <w:t>virtualscreen</w:t>
       </w:r>
+      <w:proofErr w:type="spellEnd"/>
+      <w:r>
+        <w:rPr>
+          <w:rFonts w:ascii="Arial" w:eastAsia="Times New Roman" w:hAnsi="Arial" w:cs="Arial"/>
+          <w:color w:val="000000"/>
+          <w:sz w:val="20"/>
+          <w:szCs w:val="18"/>
+          <w:lang w:val="en-US" w:eastAsia="de-LU"/>
+        </w:rPr>
+        <w:t xml:space="preserve"> class contains a render method, which is responsible for rendering the image by running through all the viewports. Secondly, </w:t>
+      </w:r>
+      <w:r>
+        <w:rPr>
+          <w:rFonts w:ascii="Arial" w:eastAsia="Times New Roman" w:hAnsi="Arial" w:cs="Arial"/>
+          <w:color w:val="000000"/>
+          <w:sz w:val="20"/>
+          <w:szCs w:val="18"/>
+          <w:lang w:val="en-US" w:eastAsia="de-LU"/>
+        </w:rPr>
+        <w:t>our</w:t>
+      </w:r>
       <w:r>
         <w:rPr>
           <w:rFonts w:ascii="Arial" w:eastAsia="Times New Roman" w:hAnsi="Arial" w:cs="Arial"/>
@@ -813,45 +873,27 @@
         </w:rPr>
         <w:t xml:space="preserve"> </w:t>
       </w:r>
-      <w:r>
-        <w:rPr>
-          <w:rFonts w:ascii="Arial" w:eastAsia="Times New Roman" w:hAnsi="Arial" w:cs="Arial"/>
-          <w:color w:val="000000"/>
-          <w:sz w:val="20"/>
-          <w:szCs w:val="18"/>
-          <w:lang w:val="en-US" w:eastAsia="de-LU"/>
-        </w:rPr>
-        <w:t>class</w:t>
-      </w:r>
-      <w:r>
-        <w:rPr>
-          <w:rFonts w:ascii="Arial" w:eastAsia="Times New Roman" w:hAnsi="Arial" w:cs="Arial"/>
-          <w:color w:val="000000"/>
-          <w:sz w:val="20"/>
-          <w:szCs w:val="18"/>
-          <w:lang w:val="en-US" w:eastAsia="de-LU"/>
-        </w:rPr>
-        <w:t xml:space="preserve"> contains a render method, which is responsible for rendering the image by running through all the viewports. Secondly, </w:t>
-      </w:r>
-      <w:r>
-        <w:rPr>
-          <w:rFonts w:ascii="Arial" w:eastAsia="Times New Roman" w:hAnsi="Arial" w:cs="Arial"/>
-          <w:color w:val="000000"/>
-          <w:sz w:val="20"/>
-          <w:szCs w:val="18"/>
-          <w:lang w:val="en-US" w:eastAsia="de-LU"/>
-        </w:rPr>
-        <w:t>our</w:t>
-      </w:r>
-      <w:r>
-        <w:rPr>
-          <w:rFonts w:ascii="Arial" w:eastAsia="Times New Roman" w:hAnsi="Arial" w:cs="Arial"/>
-          <w:color w:val="000000"/>
-          <w:sz w:val="20"/>
-          <w:szCs w:val="18"/>
-          <w:lang w:val="en-US" w:eastAsia="de-LU"/>
-        </w:rPr>
-        <w:t xml:space="preserve"> viewport class can be considered to represent </w:t>
+      <w:proofErr w:type="gramStart"/>
+      <w:r>
+        <w:rPr>
+          <w:rFonts w:ascii="Arial" w:eastAsia="Times New Roman" w:hAnsi="Arial" w:cs="Arial"/>
+          <w:color w:val="000000"/>
+          <w:sz w:val="20"/>
+          <w:szCs w:val="18"/>
+          <w:lang w:val="en-US" w:eastAsia="de-LU"/>
+        </w:rPr>
+        <w:t>viewport</w:t>
+      </w:r>
+      <w:proofErr w:type="gramEnd"/>
+      <w:r>
+        <w:rPr>
+          <w:rFonts w:ascii="Arial" w:eastAsia="Times New Roman" w:hAnsi="Arial" w:cs="Arial"/>
+          <w:color w:val="000000"/>
+          <w:sz w:val="20"/>
+          <w:szCs w:val="18"/>
+          <w:lang w:val="en-US" w:eastAsia="de-LU"/>
+        </w:rPr>
+        <w:t xml:space="preserve"> class can be considered to represent </w:t>
       </w:r>
       <w:r>
         <w:rPr>
@@ -871,27 +913,7 @@
           <w:szCs w:val="18"/>
           <w:lang w:val="en-US" w:eastAsia="de-LU"/>
         </w:rPr>
-        <w:t xml:space="preserve"> in the </w:t>
-      </w:r>
-      <w:r>
-        <w:rPr>
-          <w:rFonts w:ascii="Arial" w:eastAsia="Times New Roman" w:hAnsi="Arial" w:cs="Arial"/>
-          <w:color w:val="000000"/>
-          <w:sz w:val="20"/>
-          <w:szCs w:val="18"/>
-          <w:lang w:val="en-US" w:eastAsia="de-LU"/>
-        </w:rPr>
-        <w:t xml:space="preserve">overall </w:t>
-      </w:r>
-      <w:r>
-        <w:rPr>
-          <w:rFonts w:ascii="Arial" w:eastAsia="Times New Roman" w:hAnsi="Arial" w:cs="Arial"/>
-          <w:color w:val="000000"/>
-          <w:sz w:val="20"/>
-          <w:szCs w:val="18"/>
-          <w:lang w:val="en-US" w:eastAsia="de-LU"/>
-        </w:rPr>
-        <w:t>screen image</w:t>
+        <w:t xml:space="preserve"> in the overall screen image</w:t>
       </w:r>
       <w:r>
         <w:rPr>
@@ -963,35 +985,27 @@
         </w:rPr>
         <w:t xml:space="preserve"> data for the </w:t>
       </w:r>
-      <w:r>
-        <w:rPr>
-          <w:rFonts w:ascii="Arial" w:eastAsia="Times New Roman" w:hAnsi="Arial" w:cs="Arial"/>
-          <w:color w:val="000000"/>
-          <w:sz w:val="20"/>
-          <w:szCs w:val="18"/>
-          <w:lang w:val="en-US" w:eastAsia="de-LU"/>
-        </w:rPr>
-        <w:t xml:space="preserve">virtualscreen class </w:t>
-      </w:r>
-      <w:r>
-        <w:rPr>
-          <w:rFonts w:ascii="Arial" w:eastAsia="Times New Roman" w:hAnsi="Arial" w:cs="Arial"/>
-          <w:color w:val="000000"/>
-          <w:sz w:val="20"/>
-          <w:szCs w:val="18"/>
-          <w:lang w:val="en-US" w:eastAsia="de-LU"/>
-        </w:rPr>
-        <w:t xml:space="preserve">is the </w:t>
-      </w:r>
-      <w:r>
-        <w:rPr>
-          <w:rFonts w:ascii="Arial" w:eastAsia="Times New Roman" w:hAnsi="Arial" w:cs="Arial"/>
-          <w:color w:val="000000"/>
-          <w:sz w:val="20"/>
-          <w:szCs w:val="18"/>
-          <w:lang w:val="en-US" w:eastAsia="de-LU"/>
-        </w:rPr>
-        <w:t>overall screen image</w:t>
+      <w:proofErr w:type="spellStart"/>
+      <w:r>
+        <w:rPr>
+          <w:rFonts w:ascii="Arial" w:eastAsia="Times New Roman" w:hAnsi="Arial" w:cs="Arial"/>
+          <w:color w:val="000000"/>
+          <w:sz w:val="20"/>
+          <w:szCs w:val="18"/>
+          <w:lang w:val="en-US" w:eastAsia="de-LU"/>
+        </w:rPr>
+        <w:t>virtualscreen</w:t>
+      </w:r>
+      <w:proofErr w:type="spellEnd"/>
+      <w:r>
+        <w:rPr>
+          <w:rFonts w:ascii="Arial" w:eastAsia="Times New Roman" w:hAnsi="Arial" w:cs="Arial"/>
+          <w:color w:val="000000"/>
+          <w:sz w:val="20"/>
+          <w:szCs w:val="18"/>
+          <w:lang w:val="en-US" w:eastAsia="de-LU"/>
+        </w:rPr>
+        <w:t xml:space="preserve"> class is the overall screen image</w:t>
       </w:r>
       <w:r>
         <w:rPr>
@@ -1003,6 +1017,7 @@
         </w:rPr>
         <w:t xml:space="preserve">. The </w:t>
       </w:r>
+      <w:proofErr w:type="spellStart"/>
       <w:r>
         <w:rPr>
           <w:rFonts w:ascii="Arial" w:eastAsia="Times New Roman" w:hAnsi="Arial" w:cs="Arial"/>
@@ -1013,6 +1028,7 @@
         </w:rPr>
         <w:t>virtualscreen</w:t>
       </w:r>
+      <w:proofErr w:type="spellEnd"/>
       <w:r>
         <w:rPr>
           <w:rFonts w:ascii="Arial" w:eastAsia="Times New Roman" w:hAnsi="Arial" w:cs="Arial"/>
@@ -1101,7 +1117,29 @@
           <w:szCs w:val="18"/>
           <w:lang w:val="en-US" w:eastAsia="de-LU"/>
         </w:rPr>
-        <w:t xml:space="preserve">Lastly the blockscreen class </w:t>
+        <w:t xml:space="preserve">Lastly the </w:t>
+      </w:r>
+      <w:proofErr w:type="spellStart"/>
+      <w:r>
+        <w:rPr>
+          <w:rFonts w:ascii="Arial" w:eastAsia="Times New Roman" w:hAnsi="Arial" w:cs="Arial"/>
+          <w:color w:val="000000"/>
+          <w:sz w:val="20"/>
+          <w:szCs w:val="18"/>
+          <w:lang w:val="en-US" w:eastAsia="de-LU"/>
+        </w:rPr>
+        <w:t>blockscreen</w:t>
+      </w:r>
+      <w:proofErr w:type="spellEnd"/>
+      <w:r>
+        <w:rPr>
+          <w:rFonts w:ascii="Arial" w:eastAsia="Times New Roman" w:hAnsi="Arial" w:cs="Arial"/>
+          <w:color w:val="000000"/>
+          <w:sz w:val="20"/>
+          <w:szCs w:val="18"/>
+          <w:lang w:val="en-US" w:eastAsia="de-LU"/>
+        </w:rPr>
+        <w:t xml:space="preserve"> class </w:t>
       </w:r>
       <w:r>
         <w:rPr>
@@ -1391,27 +1429,29 @@
           <w:szCs w:val="18"/>
           <w:lang w:val="en-US" w:eastAsia="de-LU"/>
         </w:rPr>
-        <w:t>T</w:t>
-      </w:r>
-      <w:r>
-        <w:rPr>
-          <w:rFonts w:ascii="Arial" w:eastAsia="Times New Roman" w:hAnsi="Arial" w:cs="Arial"/>
-          <w:color w:val="000000"/>
-          <w:sz w:val="20"/>
-          <w:szCs w:val="18"/>
-          <w:lang w:val="en-US" w:eastAsia="de-LU"/>
-        </w:rPr>
-        <w:t>he client side of the library is handling</w:t>
-      </w:r>
-      <w:r>
-        <w:rPr>
-          <w:rFonts w:ascii="Arial" w:eastAsia="Times New Roman" w:hAnsi="Arial" w:cs="Arial"/>
-          <w:color w:val="000000"/>
-          <w:sz w:val="20"/>
-          <w:szCs w:val="18"/>
-          <w:lang w:val="en-US" w:eastAsia="de-LU"/>
-        </w:rPr>
-        <w:t xml:space="preserve"> the local view of the smartphone display. It therefore uses the screenview class of the library, where the calculations for the local displaying of the shared split screen are performed. </w:t>
+        <w:t xml:space="preserve">The client side of the library is handling the local view of the smartphone display. It therefore uses the </w:t>
+      </w:r>
+      <w:proofErr w:type="spellStart"/>
+      <w:r>
+        <w:rPr>
+          <w:rFonts w:ascii="Arial" w:eastAsia="Times New Roman" w:hAnsi="Arial" w:cs="Arial"/>
+          <w:color w:val="000000"/>
+          <w:sz w:val="20"/>
+          <w:szCs w:val="18"/>
+          <w:lang w:val="en-US" w:eastAsia="de-LU"/>
+        </w:rPr>
+        <w:t>screenview</w:t>
+      </w:r>
+      <w:proofErr w:type="spellEnd"/>
+      <w:r>
+        <w:rPr>
+          <w:rFonts w:ascii="Arial" w:eastAsia="Times New Roman" w:hAnsi="Arial" w:cs="Arial"/>
+          <w:color w:val="000000"/>
+          <w:sz w:val="20"/>
+          <w:szCs w:val="18"/>
+          <w:lang w:val="en-US" w:eastAsia="de-LU"/>
+        </w:rPr>
+        <w:t xml:space="preserve"> class of the library, where the calculations for the local displaying of the shared split screen are performed. </w:t>
       </w:r>
     </w:p>
     <w:p>
@@ -1490,7 +1530,27 @@
           <w:szCs w:val="18"/>
           <w:lang w:val="en-US" w:eastAsia="de-LU"/>
         </w:rPr>
-        <w:t xml:space="preserve"> in the mainactivity of the application</w:t>
+        <w:t xml:space="preserve"> in the </w:t>
+      </w:r>
+      <w:proofErr w:type="spellStart"/>
+      <w:r>
+        <w:rPr>
+          <w:rFonts w:ascii="Arial" w:eastAsia="Times New Roman" w:hAnsi="Arial" w:cs="Arial"/>
+          <w:sz w:val="20"/>
+          <w:szCs w:val="18"/>
+          <w:lang w:val="en-US" w:eastAsia="de-LU"/>
+        </w:rPr>
+        <w:t>mainactivity</w:t>
+      </w:r>
+      <w:proofErr w:type="spellEnd"/>
+      <w:r>
+        <w:rPr>
+          <w:rFonts w:ascii="Arial" w:eastAsia="Times New Roman" w:hAnsi="Arial" w:cs="Arial"/>
+          <w:sz w:val="20"/>
+          <w:szCs w:val="18"/>
+          <w:lang w:val="en-US" w:eastAsia="de-LU"/>
+        </w:rPr>
+        <w:t xml:space="preserve"> of the application</w:t>
       </w:r>
       <w:r>
         <w:rPr>
@@ -1716,25 +1776,27 @@
         </w:rPr>
         <w:t xml:space="preserve">easily be used for multiple different setups, as one can freely decide what to display on which display. For example, a device containing two </w:t>
       </w:r>
-      <w:r>
-        <w:rPr>
-          <w:rFonts w:ascii="Arial" w:eastAsia="Times New Roman" w:hAnsi="Arial" w:cs="Arial"/>
-          <w:color w:val="000000"/>
-          <w:sz w:val="20"/>
-          <w:szCs w:val="18"/>
-          <w:lang w:val="en-US" w:eastAsia="de-LU"/>
-        </w:rPr>
-        <w:t>virtualscreen</w:t>
-      </w:r>
-      <w:r>
-        <w:rPr>
-          <w:rFonts w:ascii="Arial" w:eastAsia="Times New Roman" w:hAnsi="Arial" w:cs="Arial"/>
-          <w:color w:val="000000"/>
-          <w:sz w:val="20"/>
-          <w:szCs w:val="18"/>
-          <w:lang w:val="en-US" w:eastAsia="de-LU"/>
-        </w:rPr>
-        <w:t xml:space="preserve">s can easily receive and </w:t>
+      <w:proofErr w:type="spellStart"/>
+      <w:r>
+        <w:rPr>
+          <w:rFonts w:ascii="Arial" w:eastAsia="Times New Roman" w:hAnsi="Arial" w:cs="Arial"/>
+          <w:color w:val="000000"/>
+          <w:sz w:val="20"/>
+          <w:szCs w:val="18"/>
+          <w:lang w:val="en-US" w:eastAsia="de-LU"/>
+        </w:rPr>
+        <w:t>virtualscreens</w:t>
+      </w:r>
+      <w:proofErr w:type="spellEnd"/>
+      <w:r>
+        <w:rPr>
+          <w:rFonts w:ascii="Arial" w:eastAsia="Times New Roman" w:hAnsi="Arial" w:cs="Arial"/>
+          <w:color w:val="000000"/>
+          <w:sz w:val="20"/>
+          <w:szCs w:val="18"/>
+          <w:lang w:val="en-US" w:eastAsia="de-LU"/>
+        </w:rPr>
+        <w:t xml:space="preserve"> can easily receive and </w:t>
       </w:r>
       <w:r>
         <w:rPr>
@@ -1766,6 +1828,7 @@
         </w:rPr>
         <w:t xml:space="preserve">separate </w:t>
       </w:r>
+      <w:proofErr w:type="spellStart"/>
       <w:r>
         <w:rPr>
           <w:rFonts w:ascii="Arial" w:eastAsia="Times New Roman" w:hAnsi="Arial" w:cs="Arial"/>
@@ -1776,6 +1839,7 @@
         </w:rPr>
         <w:t>virtualscreens</w:t>
       </w:r>
+      <w:proofErr w:type="spellEnd"/>
       <w:r>
         <w:rPr>
           <w:rFonts w:ascii="Arial" w:eastAsia="Times New Roman" w:hAnsi="Arial" w:cs="Arial"/>
@@ -2029,7 +2093,33 @@
           <w:u w:val="single"/>
           <w:lang w:val="en-US" w:eastAsia="de-LU"/>
         </w:rPr>
-        <w:t>Documentation for “Splitris”</w:t>
+        <w:t>Documentation for “</w:t>
+      </w:r>
+      <w:proofErr w:type="spellStart"/>
+      <w:r>
+        <w:rPr>
+          <w:rFonts w:ascii="Arial" w:eastAsia="Times New Roman" w:hAnsi="Arial" w:cs="Arial"/>
+          <w:b/>
+          <w:color w:val="000000"/>
+          <w:sz w:val="32"/>
+          <w:szCs w:val="18"/>
+          <w:u w:val="single"/>
+          <w:lang w:val="en-US" w:eastAsia="de-LU"/>
+        </w:rPr>
+        <w:t>Splitris</w:t>
+      </w:r>
+      <w:proofErr w:type="spellEnd"/>
+      <w:r>
+        <w:rPr>
+          <w:rFonts w:ascii="Arial" w:eastAsia="Times New Roman" w:hAnsi="Arial" w:cs="Arial"/>
+          <w:b/>
+          <w:color w:val="000000"/>
+          <w:sz w:val="32"/>
+          <w:szCs w:val="18"/>
+          <w:u w:val="single"/>
+          <w:lang w:val="en-US" w:eastAsia="de-LU"/>
+        </w:rPr>
+        <w:t>”</w:t>
       </w:r>
     </w:p>
     <w:p>
@@ -2277,7 +2367,117 @@
           <w:szCs w:val="18"/>
           <w:lang w:val="en-US" w:eastAsia="de-LU"/>
         </w:rPr>
-        <w:t>The first participant will host the game. All following players meet in a lobby at the beginning of the game. The common playfield is extended horizontally to all phones (on which side could be chosen by the host). Players just have one "Tetriminos" (a block in Tetris terminology) to position on his playfield. The player on whose screen the Tetriminos currently is can control it via touch gestures. A new Tetriminos is dropped on a randomly chosen screen of one of the players. The Tetriminos then drops to the bottom like in normal Tetris, but in the multiplayer version the players can send the block to another player by flipping it out of its screen with a touch gesture. To score a point the players have to fill a line over their shared playfield to get points. The game is lost, when the Tetriminos reaches the top.</w:t>
+        <w:t>The first participant will host the game. All following players meet in a lobby at the beginning of the game. The common playfield is extended horizontally to all phones (on which side could be chosen by the host). Players just have one "</w:t>
+      </w:r>
+      <w:proofErr w:type="spellStart"/>
+      <w:r>
+        <w:rPr>
+          <w:rFonts w:ascii="Arial" w:eastAsia="Times New Roman" w:hAnsi="Arial" w:cs="Arial"/>
+          <w:color w:val="000000"/>
+          <w:sz w:val="20"/>
+          <w:szCs w:val="18"/>
+          <w:lang w:val="en-US" w:eastAsia="de-LU"/>
+        </w:rPr>
+        <w:t>Tetriminos</w:t>
+      </w:r>
+      <w:proofErr w:type="spellEnd"/>
+      <w:r>
+        <w:rPr>
+          <w:rFonts w:ascii="Arial" w:eastAsia="Times New Roman" w:hAnsi="Arial" w:cs="Arial"/>
+          <w:color w:val="000000"/>
+          <w:sz w:val="20"/>
+          <w:szCs w:val="18"/>
+          <w:lang w:val="en-US" w:eastAsia="de-LU"/>
+        </w:rPr>
+        <w:t xml:space="preserve">" (a block in Tetris terminology) to position on his playfield. The player on whose screen the </w:t>
+      </w:r>
+      <w:proofErr w:type="spellStart"/>
+      <w:r>
+        <w:rPr>
+          <w:rFonts w:ascii="Arial" w:eastAsia="Times New Roman" w:hAnsi="Arial" w:cs="Arial"/>
+          <w:color w:val="000000"/>
+          <w:sz w:val="20"/>
+          <w:szCs w:val="18"/>
+          <w:lang w:val="en-US" w:eastAsia="de-LU"/>
+        </w:rPr>
+        <w:t>Tetriminos</w:t>
+      </w:r>
+      <w:proofErr w:type="spellEnd"/>
+      <w:r>
+        <w:rPr>
+          <w:rFonts w:ascii="Arial" w:eastAsia="Times New Roman" w:hAnsi="Arial" w:cs="Arial"/>
+          <w:color w:val="000000"/>
+          <w:sz w:val="20"/>
+          <w:szCs w:val="18"/>
+          <w:lang w:val="en-US" w:eastAsia="de-LU"/>
+        </w:rPr>
+        <w:t xml:space="preserve"> currently is can control it via touch gestures. A new </w:t>
+      </w:r>
+      <w:proofErr w:type="spellStart"/>
+      <w:r>
+        <w:rPr>
+          <w:rFonts w:ascii="Arial" w:eastAsia="Times New Roman" w:hAnsi="Arial" w:cs="Arial"/>
+          <w:color w:val="000000"/>
+          <w:sz w:val="20"/>
+          <w:szCs w:val="18"/>
+          <w:lang w:val="en-US" w:eastAsia="de-LU"/>
+        </w:rPr>
+        <w:t>Tetriminos</w:t>
+      </w:r>
+      <w:proofErr w:type="spellEnd"/>
+      <w:r>
+        <w:rPr>
+          <w:rFonts w:ascii="Arial" w:eastAsia="Times New Roman" w:hAnsi="Arial" w:cs="Arial"/>
+          <w:color w:val="000000"/>
+          <w:sz w:val="20"/>
+          <w:szCs w:val="18"/>
+          <w:lang w:val="en-US" w:eastAsia="de-LU"/>
+        </w:rPr>
+        <w:t xml:space="preserve"> is dropped on a randomly chosen screen of one of the players. The </w:t>
+      </w:r>
+      <w:proofErr w:type="spellStart"/>
+      <w:r>
+        <w:rPr>
+          <w:rFonts w:ascii="Arial" w:eastAsia="Times New Roman" w:hAnsi="Arial" w:cs="Arial"/>
+          <w:color w:val="000000"/>
+          <w:sz w:val="20"/>
+          <w:szCs w:val="18"/>
+          <w:lang w:val="en-US" w:eastAsia="de-LU"/>
+        </w:rPr>
+        <w:t>Tetriminos</w:t>
+      </w:r>
+      <w:proofErr w:type="spellEnd"/>
+      <w:r>
+        <w:rPr>
+          <w:rFonts w:ascii="Arial" w:eastAsia="Times New Roman" w:hAnsi="Arial" w:cs="Arial"/>
+          <w:color w:val="000000"/>
+          <w:sz w:val="20"/>
+          <w:szCs w:val="18"/>
+          <w:lang w:val="en-US" w:eastAsia="de-LU"/>
+        </w:rPr>
+        <w:t xml:space="preserve"> then drops to the bottom like in normal Tetris, but in the multiplayer version the players can send the block to another player by flipping it out of its screen with a touch gesture. To score a point the players have to fill a line over their shared playfield to get points. The game is lost, when the </w:t>
+      </w:r>
+      <w:proofErr w:type="spellStart"/>
+      <w:r>
+        <w:rPr>
+          <w:rFonts w:ascii="Arial" w:eastAsia="Times New Roman" w:hAnsi="Arial" w:cs="Arial"/>
+          <w:color w:val="000000"/>
+          <w:sz w:val="20"/>
+          <w:szCs w:val="18"/>
+          <w:lang w:val="en-US" w:eastAsia="de-LU"/>
+        </w:rPr>
+        <w:t>Tetriminos</w:t>
+      </w:r>
+      <w:proofErr w:type="spellEnd"/>
+      <w:r>
+        <w:rPr>
+          <w:rFonts w:ascii="Arial" w:eastAsia="Times New Roman" w:hAnsi="Arial" w:cs="Arial"/>
+          <w:color w:val="000000"/>
+          <w:sz w:val="20"/>
+          <w:szCs w:val="18"/>
+          <w:lang w:val="en-US" w:eastAsia="de-LU"/>
+        </w:rPr>
+        <w:t xml:space="preserve"> reaches the top.</w:t>
       </w:r>
     </w:p>
     <w:p>
@@ -2471,6 +2671,7 @@
         </w:rPr>
         <w:t>For this modification of the classic game Tetris, we use our aforementioned library “</w:t>
       </w:r>
+      <w:proofErr w:type="spellStart"/>
       <w:r>
         <w:rPr>
           <w:rFonts w:ascii="Arial" w:eastAsia="Times New Roman" w:hAnsi="Arial" w:cs="Arial"/>
@@ -2481,6 +2682,7 @@
         </w:rPr>
         <w:t>libsplitscreen</w:t>
       </w:r>
+      <w:proofErr w:type="spellEnd"/>
       <w:r>
         <w:rPr>
           <w:rFonts w:ascii="Arial" w:eastAsia="Times New Roman" w:hAnsi="Arial" w:cs="Arial"/>
@@ -2520,7 +2722,7 @@
           <w:color w:val="000000"/>
           <w:sz w:val="20"/>
           <w:szCs w:val="18"/>
-          <w:lang w:eastAsia="de-LU"/>
+          <w:lang w:val="en-US" w:eastAsia="de-LU"/>
         </w:rPr>
       </w:pPr>
     </w:p>
@@ -2545,6 +2747,7 @@
         </w:rPr>
         <w:t xml:space="preserve">For controlling the </w:t>
       </w:r>
+      <w:proofErr w:type="spellStart"/>
       <w:r>
         <w:rPr>
           <w:rFonts w:ascii="Arial" w:eastAsia="Times New Roman" w:hAnsi="Arial" w:cs="Arial"/>
@@ -2555,26 +2758,18 @@
         </w:rPr>
         <w:t>Tetriminos</w:t>
       </w:r>
-      <w:r>
-        <w:rPr>
-          <w:rFonts w:ascii="Arial" w:eastAsia="Times New Roman" w:hAnsi="Arial" w:cs="Arial"/>
-          <w:color w:val="000000"/>
-          <w:sz w:val="20"/>
-          <w:szCs w:val="18"/>
-          <w:lang w:val="en-US" w:eastAsia="de-LU"/>
-        </w:rPr>
-        <w:t xml:space="preserve"> currently showing up on the local screen of the </w:t>
-      </w:r>
-      <w:r>
-        <w:rPr>
-          <w:rFonts w:ascii="Arial" w:eastAsia="Times New Roman" w:hAnsi="Arial" w:cs="Arial"/>
-          <w:color w:val="000000"/>
-          <w:sz w:val="20"/>
-          <w:szCs w:val="18"/>
-          <w:lang w:val="en-US" w:eastAsia="de-LU"/>
-        </w:rPr>
-        <w:t xml:space="preserve">running </w:t>
-      </w:r>
+      <w:proofErr w:type="spellEnd"/>
+      <w:r>
+        <w:rPr>
+          <w:rFonts w:ascii="Arial" w:eastAsia="Times New Roman" w:hAnsi="Arial" w:cs="Arial"/>
+          <w:color w:val="000000"/>
+          <w:sz w:val="20"/>
+          <w:szCs w:val="18"/>
+          <w:lang w:val="en-US" w:eastAsia="de-LU"/>
+        </w:rPr>
+        <w:t xml:space="preserve"> currently showing up on the local screen of the running </w:t>
+      </w:r>
+      <w:proofErr w:type="spellStart"/>
       <w:r>
         <w:rPr>
           <w:rFonts w:ascii="Arial" w:eastAsia="Times New Roman" w:hAnsi="Arial" w:cs="Arial"/>
@@ -2585,25 +2780,16 @@
         </w:rPr>
         <w:t>Splitris</w:t>
       </w:r>
-      <w:r>
-        <w:rPr>
-          <w:rFonts w:ascii="Arial" w:eastAsia="Times New Roman" w:hAnsi="Arial" w:cs="Arial"/>
-          <w:color w:val="000000"/>
-          <w:sz w:val="20"/>
-          <w:szCs w:val="18"/>
-          <w:lang w:val="en-US" w:eastAsia="de-LU"/>
-        </w:rPr>
-        <w:t xml:space="preserve"> game </w:t>
-      </w:r>
-      <w:r>
-        <w:rPr>
-          <w:rFonts w:ascii="Arial" w:eastAsia="Times New Roman" w:hAnsi="Arial" w:cs="Arial"/>
-          <w:color w:val="000000"/>
-          <w:sz w:val="20"/>
-          <w:szCs w:val="18"/>
-          <w:lang w:val="en-US" w:eastAsia="de-LU"/>
-        </w:rPr>
-        <w:t>we included a more fancy control</w:t>
+      <w:proofErr w:type="spellEnd"/>
+      <w:r>
+        <w:rPr>
+          <w:rFonts w:ascii="Arial" w:eastAsia="Times New Roman" w:hAnsi="Arial" w:cs="Arial"/>
+          <w:color w:val="000000"/>
+          <w:sz w:val="20"/>
+          <w:szCs w:val="18"/>
+          <w:lang w:val="en-US" w:eastAsia="de-LU"/>
+        </w:rPr>
+        <w:t xml:space="preserve"> game we included a more fancy control</w:t>
       </w:r>
       <w:r>
         <w:rPr>
@@ -2657,28 +2843,9 @@
           <w:szCs w:val="18"/>
           <w:lang w:val="en-US" w:eastAsia="de-LU"/>
         </w:rPr>
-        <w:t xml:space="preserve">All left/right/up/down controls can also be controlled by using the swipe technology. Therefore a left swipe results in a left move of the Tetrimino, a right </w:t>
-      </w:r>
-      <w:r>
-        <w:rPr>
-          <w:rFonts w:ascii="Arial" w:eastAsia="Times New Roman" w:hAnsi="Arial" w:cs="Arial"/>
-          <w:color w:val="000000"/>
-          <w:sz w:val="20"/>
-          <w:szCs w:val="18"/>
-          <w:lang w:val="en-US" w:eastAsia="de-LU"/>
-        </w:rPr>
-        <w:t xml:space="preserve">swipe results in a </w:t>
-      </w:r>
-      <w:r>
-        <w:rPr>
-          <w:rFonts w:ascii="Arial" w:eastAsia="Times New Roman" w:hAnsi="Arial" w:cs="Arial"/>
-          <w:color w:val="000000"/>
-          <w:sz w:val="20"/>
-          <w:szCs w:val="18"/>
-          <w:lang w:val="en-US" w:eastAsia="de-LU"/>
-        </w:rPr>
-        <w:t xml:space="preserve">right move, a swipe to the top results in turning the current </w:t>
-      </w:r>
+        <w:t xml:space="preserve">All left/right/up/down controls can also be controlled by using the swipe technology. Therefore a left swipe results in a left move of the </w:t>
+      </w:r>
+      <w:proofErr w:type="spellStart"/>
       <w:r>
         <w:rPr>
           <w:rFonts w:ascii="Arial" w:eastAsia="Times New Roman" w:hAnsi="Arial" w:cs="Arial"/>
@@ -2689,6 +2856,29 @@
         </w:rPr>
         <w:t>Tetrimino</w:t>
       </w:r>
+      <w:proofErr w:type="spellEnd"/>
+      <w:r>
+        <w:rPr>
+          <w:rFonts w:ascii="Arial" w:eastAsia="Times New Roman" w:hAnsi="Arial" w:cs="Arial"/>
+          <w:color w:val="000000"/>
+          <w:sz w:val="20"/>
+          <w:szCs w:val="18"/>
+          <w:lang w:val="en-US" w:eastAsia="de-LU"/>
+        </w:rPr>
+        <w:t xml:space="preserve">, a right swipe results in a right move, a swipe to the top results in turning the current </w:t>
+      </w:r>
+      <w:proofErr w:type="spellStart"/>
+      <w:r>
+        <w:rPr>
+          <w:rFonts w:ascii="Arial" w:eastAsia="Times New Roman" w:hAnsi="Arial" w:cs="Arial"/>
+          <w:color w:val="000000"/>
+          <w:sz w:val="20"/>
+          <w:szCs w:val="18"/>
+          <w:lang w:val="en-US" w:eastAsia="de-LU"/>
+        </w:rPr>
+        <w:t>Tetrimino</w:t>
+      </w:r>
+      <w:proofErr w:type="spellEnd"/>
       <w:r>
         <w:rPr>
           <w:rFonts w:ascii="Arial" w:eastAsia="Times New Roman" w:hAnsi="Arial" w:cs="Arial"/>
@@ -2699,6 +2889,7 @@
         </w:rPr>
         <w:t xml:space="preserve"> by 90 degrees, and lastly the swipe to bottom move results in a fast drop down of the current </w:t>
       </w:r>
+      <w:proofErr w:type="spellStart"/>
       <w:r>
         <w:rPr>
           <w:rFonts w:ascii="Arial" w:eastAsia="Times New Roman" w:hAnsi="Arial" w:cs="Arial"/>
@@ -2709,6 +2900,7 @@
         </w:rPr>
         <w:t>Tetrimino</w:t>
       </w:r>
+      <w:proofErr w:type="spellEnd"/>
       <w:r>
         <w:rPr>
           <w:rFonts w:ascii="Arial" w:eastAsia="Times New Roman" w:hAnsi="Arial" w:cs="Arial"/>
@@ -2753,6 +2945,7 @@
         </w:rPr>
         <w:t xml:space="preserve">Additionally we use the </w:t>
       </w:r>
+      <w:proofErr w:type="spellStart"/>
       <w:r>
         <w:rPr>
           <w:rFonts w:ascii="Arial" w:eastAsia="Times New Roman" w:hAnsi="Arial" w:cs="Arial"/>
@@ -2763,6 +2956,7 @@
         </w:rPr>
         <w:t>virtualscreen</w:t>
       </w:r>
+      <w:proofErr w:type="spellEnd"/>
       <w:r>
         <w:rPr>
           <w:rFonts w:ascii="Arial" w:eastAsia="Times New Roman" w:hAnsi="Arial" w:cs="Arial"/>
@@ -2773,6 +2967,7 @@
         </w:rPr>
         <w:t xml:space="preserve"> feature of our </w:t>
       </w:r>
+      <w:proofErr w:type="spellStart"/>
       <w:r>
         <w:rPr>
           <w:rFonts w:ascii="Arial" w:eastAsia="Times New Roman" w:hAnsi="Arial" w:cs="Arial"/>
@@ -2783,6 +2978,7 @@
         </w:rPr>
         <w:t>libsplitscreen</w:t>
       </w:r>
+      <w:proofErr w:type="spellEnd"/>
       <w:r>
         <w:rPr>
           <w:rFonts w:ascii="Arial" w:eastAsia="Times New Roman" w:hAnsi="Arial" w:cs="Arial"/>
@@ -2803,6 +2999,7 @@
         </w:rPr>
         <w:t xml:space="preserve">For our </w:t>
       </w:r>
+      <w:proofErr w:type="spellStart"/>
       <w:r>
         <w:rPr>
           <w:rFonts w:ascii="Arial" w:eastAsia="Times New Roman" w:hAnsi="Arial" w:cs="Arial"/>
@@ -2813,6 +3010,7 @@
         </w:rPr>
         <w:t>Splitris</w:t>
       </w:r>
+      <w:proofErr w:type="spellEnd"/>
       <w:r>
         <w:rPr>
           <w:rFonts w:ascii="Arial" w:eastAsia="Times New Roman" w:hAnsi="Arial" w:cs="Arial"/>
@@ -2823,6 +3021,7 @@
         </w:rPr>
         <w:t xml:space="preserve"> implementation, we use a huge </w:t>
       </w:r>
+      <w:proofErr w:type="spellStart"/>
       <w:r>
         <w:rPr>
           <w:rFonts w:ascii="Arial" w:eastAsia="Times New Roman" w:hAnsi="Arial" w:cs="Arial"/>
@@ -2833,6 +3032,7 @@
         </w:rPr>
         <w:t>virtualscreen</w:t>
       </w:r>
+      <w:proofErr w:type="spellEnd"/>
       <w:r>
         <w:rPr>
           <w:rFonts w:ascii="Arial" w:eastAsia="Times New Roman" w:hAnsi="Arial" w:cs="Arial"/>
@@ -2843,6 +3043,7 @@
         </w:rPr>
         <w:t xml:space="preserve"> as game field, and a smaller </w:t>
       </w:r>
+      <w:proofErr w:type="spellStart"/>
       <w:r>
         <w:rPr>
           <w:rFonts w:ascii="Arial" w:eastAsia="Times New Roman" w:hAnsi="Arial" w:cs="Arial"/>
@@ -2853,6 +3054,7 @@
         </w:rPr>
         <w:t>virtualscreen</w:t>
       </w:r>
+      <w:proofErr w:type="spellEnd"/>
       <w:r>
         <w:rPr>
           <w:rFonts w:ascii="Arial" w:eastAsia="Times New Roman" w:hAnsi="Arial" w:cs="Arial"/>
@@ -2863,6 +3065,7 @@
         </w:rPr>
         <w:t xml:space="preserve"> located below the game field for displaying the next </w:t>
       </w:r>
+      <w:proofErr w:type="spellStart"/>
       <w:r>
         <w:rPr>
           <w:rFonts w:ascii="Arial" w:eastAsia="Times New Roman" w:hAnsi="Arial" w:cs="Arial"/>
@@ -2873,6 +3076,7 @@
         </w:rPr>
         <w:t>Tetrimino</w:t>
       </w:r>
+      <w:proofErr w:type="spellEnd"/>
       <w:r>
         <w:rPr>
           <w:rFonts w:ascii="Arial" w:eastAsia="Times New Roman" w:hAnsi="Arial" w:cs="Arial"/>
@@ -2963,112 +3167,17 @@
         <w:spacing w:after="0" w:line="240" w:lineRule="atLeast"/>
         <w:rPr>
           <w:rFonts w:ascii="Arial" w:eastAsia="Times New Roman" w:hAnsi="Arial" w:cs="Arial"/>
-          <w:color w:val="000000"/>
-          <w:sz w:val="20"/>
-          <w:szCs w:val="18"/>
-          <w:lang w:val="en-US" w:eastAsia="de-LU"/>
-        </w:rPr>
-      </w:pPr>
-    </w:p>
-    <w:p>
-      <w:pPr>
-        <w:spacing w:after="0" w:line="240" w:lineRule="atLeast"/>
-        <w:rPr>
-          <w:rFonts w:ascii="Arial" w:eastAsia="Times New Roman" w:hAnsi="Arial" w:cs="Arial"/>
-          <w:color w:val="000000"/>
-          <w:sz w:val="20"/>
-          <w:szCs w:val="18"/>
-          <w:lang w:val="en-US" w:eastAsia="de-LU"/>
-        </w:rPr>
-      </w:pPr>
-    </w:p>
-    <w:p>
-      <w:pPr>
-        <w:spacing w:after="0" w:line="240" w:lineRule="atLeast"/>
-        <w:jc w:val="center"/>
-        <w:rPr>
-          <w:rFonts w:ascii="Arial" w:eastAsia="Times New Roman" w:hAnsi="Arial" w:cs="Arial"/>
-          <w:b/>
-          <w:color w:val="000000"/>
-          <w:sz w:val="32"/>
+          <w:color w:val="0070C0"/>
+          <w:sz w:val="24"/>
           <w:szCs w:val="18"/>
           <w:u w:val="single"/>
           <w:lang w:val="en-US" w:eastAsia="de-LU"/>
         </w:rPr>
       </w:pPr>
-      <w:r>
-        <w:rPr>
-          <w:rFonts w:ascii="Arial" w:eastAsia="Times New Roman" w:hAnsi="Arial" w:cs="Arial"/>
-          <w:b/>
-          <w:color w:val="000000"/>
-          <w:sz w:val="32"/>
-          <w:szCs w:val="18"/>
-          <w:u w:val="single"/>
-          <w:lang w:val="en-US" w:eastAsia="de-LU"/>
-        </w:rPr>
-        <w:t>Documentation for “</w:t>
-      </w:r>
-      <w:r>
-        <w:rPr>
-          <w:rFonts w:ascii="Arial" w:eastAsia="Times New Roman" w:hAnsi="Arial" w:cs="Arial"/>
-          <w:b/>
-          <w:color w:val="000000"/>
-          <w:sz w:val="32"/>
-          <w:szCs w:val="18"/>
-          <w:u w:val="single"/>
-          <w:lang w:val="en-US" w:eastAsia="de-LU"/>
-        </w:rPr>
-        <w:t>SplitImg</w:t>
-      </w:r>
-      <w:r>
-        <w:rPr>
-          <w:rFonts w:ascii="Arial" w:eastAsia="Times New Roman" w:hAnsi="Arial" w:cs="Arial"/>
-          <w:b/>
-          <w:color w:val="000000"/>
-          <w:sz w:val="32"/>
-          <w:szCs w:val="18"/>
-          <w:u w:val="single"/>
-          <w:lang w:val="en-US" w:eastAsia="de-LU"/>
-        </w:rPr>
-        <w:t>”</w:t>
-      </w:r>
-    </w:p>
-    <w:p>
-      <w:pPr>
-        <w:spacing w:after="0" w:line="240" w:lineRule="atLeast"/>
-        <w:rPr>
-          <w:rFonts w:ascii="Arial" w:eastAsia="Times New Roman" w:hAnsi="Arial" w:cs="Arial"/>
-          <w:color w:val="000000"/>
-          <w:sz w:val="20"/>
-          <w:szCs w:val="18"/>
-          <w:lang w:val="en-US" w:eastAsia="de-LU"/>
-        </w:rPr>
-      </w:pPr>
-    </w:p>
-    <w:p>
-      <w:pPr>
-        <w:spacing w:after="0" w:line="240" w:lineRule="atLeast"/>
-        <w:rPr>
-          <w:rFonts w:ascii="Arial" w:eastAsia="Times New Roman" w:hAnsi="Arial" w:cs="Arial"/>
-          <w:color w:val="000000"/>
-          <w:sz w:val="20"/>
-          <w:szCs w:val="18"/>
-          <w:lang w:val="en-US" w:eastAsia="de-LU"/>
-        </w:rPr>
-      </w:pPr>
-    </w:p>
-    <w:p>
-      <w:pPr>
-        <w:spacing w:after="0" w:line="240" w:lineRule="atLeast"/>
-        <w:rPr>
-          <w:rFonts w:ascii="Arial" w:eastAsia="Times New Roman" w:hAnsi="Arial" w:cs="Arial"/>
-          <w:color w:val="000000"/>
-          <w:sz w:val="20"/>
-          <w:szCs w:val="18"/>
-          <w:lang w:val="en-US" w:eastAsia="de-LU"/>
-        </w:rPr>
-      </w:pPr>
-      <w:r>
+    </w:p>
+    <w:p>
+      <w:pPr>
+        <w:spacing w:after="0" w:line="240" w:lineRule="atLeast"/>
         <w:rPr>
           <w:rFonts w:ascii="Arial" w:eastAsia="Times New Roman" w:hAnsi="Arial" w:cs="Arial"/>
           <w:b/>
@@ -3078,53 +3187,6 @@
           <w:szCs w:val="18"/>
           <w:lang w:val="en-US" w:eastAsia="de-LU"/>
         </w:rPr>
-        <w:t>Problem Statement:</w:t>
-      </w:r>
-    </w:p>
-    <w:p>
-      <w:pPr>
-        <w:spacing w:after="0" w:line="240" w:lineRule="atLeast"/>
-        <w:rPr>
-          <w:rFonts w:ascii="Arial" w:eastAsia="Times New Roman" w:hAnsi="Arial" w:cs="Arial"/>
-          <w:color w:val="000000"/>
-          <w:sz w:val="20"/>
-          <w:szCs w:val="18"/>
-          <w:lang w:val="en-US" w:eastAsia="de-LU"/>
-        </w:rPr>
-      </w:pPr>
-      <w:r>
-        <w:rPr>
-          <w:rFonts w:ascii="Arial" w:eastAsia="Times New Roman" w:hAnsi="Arial" w:cs="Arial"/>
-          <w:color w:val="000000"/>
-          <w:sz w:val="20"/>
-          <w:szCs w:val="18"/>
-          <w:lang w:val="en-US" w:eastAsia="de-LU"/>
-        </w:rPr>
-        <w:t>It is not so easy to share a single image over multiple Android smartphones, as it is not foreseen by default in the Android libraries. Therefore it would be a great idea to split a single huge image into multiple smaller images, being able to be displayed on multiple single smartphone displays. This feature can then be used to create a puzzle application, where the users must rebuild the original image.</w:t>
-      </w:r>
-    </w:p>
-    <w:p>
-      <w:pPr>
-        <w:spacing w:after="0" w:line="240" w:lineRule="atLeast"/>
-        <w:rPr>
-          <w:rFonts w:ascii="Arial" w:eastAsia="Times New Roman" w:hAnsi="Arial" w:cs="Arial"/>
-          <w:color w:val="000000"/>
-          <w:sz w:val="20"/>
-          <w:szCs w:val="18"/>
-          <w:lang w:val="en-US" w:eastAsia="de-LU"/>
-        </w:rPr>
-      </w:pPr>
-    </w:p>
-    <w:p>
-      <w:pPr>
-        <w:spacing w:after="0" w:line="240" w:lineRule="atLeast"/>
-        <w:rPr>
-          <w:rFonts w:ascii="Arial" w:eastAsia="Times New Roman" w:hAnsi="Arial" w:cs="Arial"/>
-          <w:color w:val="000000"/>
-          <w:sz w:val="20"/>
-          <w:szCs w:val="18"/>
-          <w:lang w:val="en-US" w:eastAsia="de-LU"/>
-        </w:rPr>
       </w:pPr>
       <w:r>
         <w:rPr>
@@ -3136,235 +3198,12 @@
           <w:szCs w:val="18"/>
           <w:lang w:val="en-US" w:eastAsia="de-LU"/>
         </w:rPr>
-        <w:t>Our idea:</w:t>
-      </w:r>
-    </w:p>
-    <w:p>
-      <w:pPr>
-        <w:spacing w:after="0" w:line="240" w:lineRule="atLeast"/>
-        <w:rPr>
-          <w:rFonts w:ascii="Arial" w:eastAsia="Times New Roman" w:hAnsi="Arial" w:cs="Arial"/>
-          <w:color w:val="000000"/>
-          <w:sz w:val="20"/>
-          <w:szCs w:val="18"/>
-          <w:lang w:val="en-US" w:eastAsia="de-LU"/>
-        </w:rPr>
-      </w:pPr>
-      <w:r>
-        <w:rPr>
-          <w:rFonts w:ascii="Arial" w:eastAsia="Times New Roman" w:hAnsi="Arial" w:cs="Arial"/>
-          <w:color w:val="000000"/>
-          <w:sz w:val="20"/>
-          <w:szCs w:val="18"/>
-          <w:lang w:val="en-US" w:eastAsia="de-LU"/>
-        </w:rPr>
-        <w:t xml:space="preserve">The basic idea we had was implementing a </w:t>
-      </w:r>
-      <w:r>
-        <w:rPr>
-          <w:rFonts w:ascii="Arial" w:eastAsia="Times New Roman" w:hAnsi="Arial" w:cs="Arial"/>
-          <w:color w:val="000000"/>
-          <w:sz w:val="20"/>
-          <w:szCs w:val="18"/>
-          <w:lang w:val="en-US" w:eastAsia="de-LU"/>
-        </w:rPr>
-        <w:t xml:space="preserve">multiscreen </w:t>
-      </w:r>
-      <w:r>
-        <w:rPr>
-          <w:rFonts w:ascii="Arial" w:eastAsia="Times New Roman" w:hAnsi="Arial" w:cs="Arial"/>
-          <w:color w:val="000000"/>
-          <w:sz w:val="20"/>
-          <w:szCs w:val="18"/>
-          <w:lang w:val="en-US" w:eastAsia="de-LU"/>
-        </w:rPr>
-        <w:t xml:space="preserve">version of </w:t>
-      </w:r>
-      <w:r>
-        <w:rPr>
-          <w:rFonts w:ascii="Arial" w:eastAsia="Times New Roman" w:hAnsi="Arial" w:cs="Arial"/>
-          <w:color w:val="000000"/>
-          <w:sz w:val="20"/>
-          <w:szCs w:val="18"/>
-          <w:lang w:val="en-US" w:eastAsia="de-LU"/>
-        </w:rPr>
-        <w:t xml:space="preserve">a </w:t>
-      </w:r>
-      <w:r>
-        <w:rPr>
-          <w:rFonts w:ascii="Arial" w:eastAsia="Times New Roman" w:hAnsi="Arial" w:cs="Arial"/>
-          <w:color w:val="000000"/>
-          <w:sz w:val="20"/>
-          <w:szCs w:val="18"/>
-          <w:lang w:val="en-US" w:eastAsia="de-LU"/>
-        </w:rPr>
-        <w:t xml:space="preserve">classic </w:t>
-      </w:r>
-      <w:r>
-        <w:rPr>
-          <w:rFonts w:ascii="Arial" w:eastAsia="Times New Roman" w:hAnsi="Arial" w:cs="Arial"/>
-          <w:color w:val="000000"/>
-          <w:sz w:val="20"/>
-          <w:szCs w:val="18"/>
-          <w:lang w:val="en-US" w:eastAsia="de-LU"/>
-        </w:rPr>
-        <w:t>offline puzzle. The application load</w:t>
-      </w:r>
-      <w:r>
-        <w:rPr>
-          <w:rFonts w:ascii="Arial" w:eastAsia="Times New Roman" w:hAnsi="Arial" w:cs="Arial"/>
-          <w:color w:val="000000"/>
-          <w:sz w:val="20"/>
-          <w:szCs w:val="18"/>
-          <w:lang w:val="en-US" w:eastAsia="de-LU"/>
-        </w:rPr>
-        <w:t xml:space="preserve">s a huge image, </w:t>
-      </w:r>
-      <w:r>
-        <w:rPr>
-          <w:rFonts w:ascii="Arial" w:eastAsia="Times New Roman" w:hAnsi="Arial" w:cs="Arial"/>
-          <w:color w:val="000000"/>
-          <w:sz w:val="20"/>
-          <w:szCs w:val="18"/>
-          <w:lang w:val="en-US" w:eastAsia="de-LU"/>
-        </w:rPr>
-        <w:t>or rescale</w:t>
-      </w:r>
-      <w:r>
-        <w:rPr>
-          <w:rFonts w:ascii="Arial" w:eastAsia="Times New Roman" w:hAnsi="Arial" w:cs="Arial"/>
-          <w:color w:val="000000"/>
-          <w:sz w:val="20"/>
-          <w:szCs w:val="18"/>
-          <w:lang w:val="en-US" w:eastAsia="de-LU"/>
-        </w:rPr>
-        <w:t>s</w:t>
-      </w:r>
-      <w:r>
-        <w:rPr>
-          <w:rFonts w:ascii="Arial" w:eastAsia="Times New Roman" w:hAnsi="Arial" w:cs="Arial"/>
-          <w:color w:val="000000"/>
-          <w:sz w:val="20"/>
-          <w:szCs w:val="18"/>
-          <w:lang w:val="en-US" w:eastAsia="de-LU"/>
-        </w:rPr>
-        <w:t xml:space="preserve"> a giv</w:t>
-      </w:r>
-      <w:r>
-        <w:rPr>
-          <w:rFonts w:ascii="Arial" w:eastAsia="Times New Roman" w:hAnsi="Arial" w:cs="Arial"/>
-          <w:color w:val="000000"/>
-          <w:sz w:val="20"/>
-          <w:szCs w:val="18"/>
-          <w:lang w:val="en-US" w:eastAsia="de-LU"/>
-        </w:rPr>
-        <w:t xml:space="preserve">en image to the necessary size, and </w:t>
-      </w:r>
-      <w:r>
-        <w:rPr>
-          <w:rFonts w:ascii="Arial" w:eastAsia="Times New Roman" w:hAnsi="Arial" w:cs="Arial"/>
-          <w:color w:val="000000"/>
-          <w:sz w:val="20"/>
-          <w:szCs w:val="18"/>
-          <w:lang w:val="en-US" w:eastAsia="de-LU"/>
-        </w:rPr>
-        <w:t>then display</w:t>
-      </w:r>
-      <w:r>
-        <w:rPr>
-          <w:rFonts w:ascii="Arial" w:eastAsia="Times New Roman" w:hAnsi="Arial" w:cs="Arial"/>
-          <w:color w:val="000000"/>
-          <w:sz w:val="20"/>
-          <w:szCs w:val="18"/>
-          <w:lang w:val="en-US" w:eastAsia="de-LU"/>
-        </w:rPr>
-        <w:t>s</w:t>
-      </w:r>
-      <w:r>
-        <w:rPr>
-          <w:rFonts w:ascii="Arial" w:eastAsia="Times New Roman" w:hAnsi="Arial" w:cs="Arial"/>
-          <w:color w:val="000000"/>
-          <w:sz w:val="20"/>
-          <w:szCs w:val="18"/>
-          <w:lang w:val="en-US" w:eastAsia="de-LU"/>
-        </w:rPr>
-        <w:t xml:space="preserve"> it over multiple Android smartphones. The idea behind this is that </w:t>
-      </w:r>
-      <w:r>
-        <w:rPr>
-          <w:rFonts w:ascii="Arial" w:eastAsia="Times New Roman" w:hAnsi="Arial" w:cs="Arial"/>
-          <w:color w:val="000000"/>
-          <w:sz w:val="20"/>
-          <w:szCs w:val="18"/>
-          <w:lang w:val="en-US" w:eastAsia="de-LU"/>
-        </w:rPr>
-        <w:t>“</w:t>
-      </w:r>
-      <w:r>
-        <w:rPr>
-          <w:rFonts w:ascii="Arial" w:eastAsia="Times New Roman" w:hAnsi="Arial" w:cs="Arial"/>
-          <w:color w:val="000000"/>
-          <w:sz w:val="20"/>
-          <w:szCs w:val="18"/>
-          <w:lang w:val="en-US" w:eastAsia="de-LU"/>
-        </w:rPr>
-        <w:t>SplitImg</w:t>
-      </w:r>
-      <w:r>
-        <w:rPr>
-          <w:rFonts w:ascii="Arial" w:eastAsia="Times New Roman" w:hAnsi="Arial" w:cs="Arial"/>
-          <w:color w:val="000000"/>
-          <w:sz w:val="20"/>
-          <w:szCs w:val="18"/>
-          <w:lang w:val="en-US" w:eastAsia="de-LU"/>
-        </w:rPr>
-        <w:t xml:space="preserve">” can then split up the entire huge image into multiple smaller images, fitting on the specific displays of the participating smartphones, and then randomize the displayed order. The users then have to coordinate amongst each other </w:t>
-      </w:r>
-      <w:r>
-        <w:rPr>
-          <w:rFonts w:ascii="Arial" w:eastAsia="Times New Roman" w:hAnsi="Arial" w:cs="Arial"/>
-          <w:color w:val="000000"/>
-          <w:sz w:val="20"/>
-          <w:szCs w:val="18"/>
-          <w:lang w:val="en-US" w:eastAsia="de-LU"/>
-        </w:rPr>
-        <w:t xml:space="preserve">by </w:t>
-      </w:r>
-      <w:r>
-        <w:rPr>
-          <w:rFonts w:ascii="Arial" w:eastAsia="Times New Roman" w:hAnsi="Arial" w:cs="Arial"/>
-          <w:color w:val="000000"/>
-          <w:sz w:val="20"/>
-          <w:szCs w:val="18"/>
-          <w:lang w:val="en-US" w:eastAsia="de-LU"/>
-        </w:rPr>
-        <w:t>physically relocating their smartphones in order the recreate the original image.</w:t>
-      </w:r>
-    </w:p>
-    <w:p>
-      <w:pPr>
-        <w:spacing w:after="0" w:line="240" w:lineRule="atLeast"/>
-        <w:rPr>
-          <w:rFonts w:ascii="Arial" w:eastAsia="Times New Roman" w:hAnsi="Arial" w:cs="Arial"/>
-          <w:color w:val="000000"/>
-          <w:sz w:val="20"/>
-          <w:szCs w:val="18"/>
-          <w:lang w:val="en-US" w:eastAsia="de-LU"/>
-        </w:rPr>
-      </w:pPr>
-    </w:p>
-    <w:p>
-      <w:pPr>
-        <w:spacing w:after="0" w:line="240" w:lineRule="atLeast"/>
-        <w:rPr>
-          <w:rFonts w:ascii="Arial" w:eastAsia="Times New Roman" w:hAnsi="Arial" w:cs="Arial"/>
-          <w:color w:val="000000"/>
-          <w:sz w:val="20"/>
-          <w:szCs w:val="18"/>
-          <w:lang w:val="en-US" w:eastAsia="de-LU"/>
-        </w:rPr>
-      </w:pPr>
-      <w:r>
+        <w:t>Images:</w:t>
+      </w:r>
+    </w:p>
+    <w:p>
+      <w:pPr>
+        <w:spacing w:after="0" w:line="240" w:lineRule="atLeast"/>
         <w:rPr>
           <w:rFonts w:ascii="Arial" w:eastAsia="Times New Roman" w:hAnsi="Arial" w:cs="Arial"/>
           <w:b/>
@@ -3374,104 +3213,407 @@
           <w:szCs w:val="18"/>
           <w:lang w:val="en-US" w:eastAsia="de-LU"/>
         </w:rPr>
-        <w:t>Technologies:</w:t>
-      </w:r>
-    </w:p>
-    <w:p>
-      <w:pPr>
-        <w:spacing w:after="0" w:line="240" w:lineRule="atLeast"/>
-        <w:rPr>
-          <w:rFonts w:ascii="Arial" w:eastAsia="Times New Roman" w:hAnsi="Arial" w:cs="Arial"/>
-          <w:color w:val="000000"/>
-          <w:sz w:val="20"/>
-          <w:szCs w:val="18"/>
-          <w:lang w:val="en-US" w:eastAsia="de-LU"/>
-        </w:rPr>
-      </w:pPr>
-      <w:r>
-        <w:rPr>
-          <w:rFonts w:ascii="Arial" w:eastAsia="Times New Roman" w:hAnsi="Arial" w:cs="Arial"/>
-          <w:color w:val="000000"/>
-          <w:sz w:val="20"/>
-          <w:szCs w:val="18"/>
-          <w:lang w:val="en-US" w:eastAsia="de-LU"/>
-        </w:rPr>
-        <w:t>Using common smartphones having s</w:t>
-      </w:r>
-      <w:r>
-        <w:rPr>
-          <w:rFonts w:ascii="Arial" w:eastAsia="Times New Roman" w:hAnsi="Arial" w:cs="Arial"/>
-          <w:color w:val="000000"/>
-          <w:sz w:val="20"/>
-          <w:szCs w:val="18"/>
-          <w:lang w:val="en-US" w:eastAsia="de-LU"/>
-        </w:rPr>
-        <w:t>tock Android (v</w:t>
-      </w:r>
-      <w:r>
-        <w:rPr>
-          <w:rFonts w:ascii="Arial" w:eastAsia="Times New Roman" w:hAnsi="Arial" w:cs="Arial"/>
-          <w:color w:val="000000"/>
-          <w:sz w:val="20"/>
-          <w:szCs w:val="18"/>
-          <w:lang w:val="en-US" w:eastAsia="de-LU"/>
-        </w:rPr>
-        <w:t>ersion</w:t>
-      </w:r>
-      <w:r>
-        <w:rPr>
-          <w:rFonts w:ascii="Arial" w:eastAsia="Times New Roman" w:hAnsi="Arial" w:cs="Arial"/>
-          <w:color w:val="000000"/>
-          <w:sz w:val="20"/>
-          <w:szCs w:val="18"/>
-          <w:lang w:val="en-US" w:eastAsia="de-LU"/>
-        </w:rPr>
-        <w:t xml:space="preserve"> 4.4 and 5)</w:t>
-      </w:r>
-    </w:p>
-    <w:p>
-      <w:pPr>
-        <w:spacing w:after="0" w:line="240" w:lineRule="atLeast"/>
-        <w:rPr>
-          <w:rFonts w:ascii="Arial" w:eastAsia="Times New Roman" w:hAnsi="Arial" w:cs="Arial"/>
-          <w:color w:val="000000"/>
-          <w:sz w:val="20"/>
-          <w:szCs w:val="18"/>
-          <w:lang w:val="en-US" w:eastAsia="de-LU"/>
-        </w:rPr>
-      </w:pPr>
-      <w:r>
-        <w:rPr>
-          <w:rFonts w:ascii="Arial" w:eastAsia="Times New Roman" w:hAnsi="Arial" w:cs="Arial"/>
-          <w:color w:val="000000"/>
-          <w:sz w:val="20"/>
-          <w:szCs w:val="18"/>
-          <w:lang w:val="en-US" w:eastAsia="de-LU"/>
-        </w:rPr>
-        <w:t>Using Java as programming language</w:t>
-      </w:r>
-    </w:p>
-    <w:p>
-      <w:pPr>
-        <w:spacing w:after="0" w:line="240" w:lineRule="atLeast"/>
-        <w:rPr>
-          <w:rFonts w:ascii="Arial" w:eastAsia="Times New Roman" w:hAnsi="Arial" w:cs="Arial"/>
-          <w:color w:val="000000"/>
-          <w:sz w:val="20"/>
-          <w:szCs w:val="18"/>
-          <w:lang w:val="en-US" w:eastAsia="de-LU"/>
-        </w:rPr>
-      </w:pPr>
-      <w:r>
-        <w:rPr>
-          <w:rFonts w:ascii="Arial" w:eastAsia="Times New Roman" w:hAnsi="Arial" w:cs="Arial"/>
-          <w:color w:val="000000"/>
-          <w:sz w:val="20"/>
-          <w:szCs w:val="18"/>
-          <w:lang w:val="en-US" w:eastAsia="de-LU"/>
-        </w:rPr>
-        <w:t> </w:t>
-      </w:r>
+      </w:pPr>
+    </w:p>
+    <w:p>
+      <w:pPr>
+        <w:spacing w:after="0" w:line="240" w:lineRule="atLeast"/>
+        <w:rPr>
+          <w:rFonts w:ascii="Arial" w:eastAsia="Times New Roman" w:hAnsi="Arial" w:cs="Arial"/>
+          <w:color w:val="000000"/>
+          <w:sz w:val="20"/>
+          <w:szCs w:val="18"/>
+          <w:lang w:val="en-US" w:eastAsia="de-LU"/>
+        </w:rPr>
+      </w:pPr>
+      <w:r>
+        <w:rPr>
+          <w:rFonts w:ascii="Arial" w:eastAsia="Times New Roman" w:hAnsi="Arial" w:cs="Arial"/>
+          <w:color w:val="000000"/>
+          <w:sz w:val="20"/>
+          <w:szCs w:val="18"/>
+          <w:lang w:val="en-US" w:eastAsia="de-LU"/>
+        </w:rPr>
+        <w:t>Image 1 displays the f</w:t>
+      </w:r>
+      <w:r>
+        <w:rPr>
+          <w:rFonts w:ascii="Arial" w:eastAsia="Times New Roman" w:hAnsi="Arial" w:cs="Arial"/>
+          <w:color w:val="000000"/>
+          <w:sz w:val="20"/>
+          <w:szCs w:val="18"/>
+          <w:lang w:val="en-US" w:eastAsia="de-LU"/>
+        </w:rPr>
+        <w:t xml:space="preserve">irst screen when </w:t>
+      </w:r>
+      <w:r>
+        <w:rPr>
+          <w:rFonts w:ascii="Arial" w:eastAsia="Times New Roman" w:hAnsi="Arial" w:cs="Arial"/>
+          <w:color w:val="000000"/>
+          <w:sz w:val="20"/>
+          <w:szCs w:val="18"/>
+          <w:lang w:val="en-US" w:eastAsia="de-LU"/>
+        </w:rPr>
+        <w:t xml:space="preserve">the </w:t>
+      </w:r>
+      <w:proofErr w:type="spellStart"/>
+      <w:r>
+        <w:rPr>
+          <w:rFonts w:ascii="Arial" w:eastAsia="Times New Roman" w:hAnsi="Arial" w:cs="Arial"/>
+          <w:color w:val="000000"/>
+          <w:sz w:val="20"/>
+          <w:szCs w:val="18"/>
+          <w:lang w:val="en-US" w:eastAsia="de-LU"/>
+        </w:rPr>
+        <w:t>Splitris</w:t>
+      </w:r>
+      <w:proofErr w:type="spellEnd"/>
+      <w:r>
+        <w:rPr>
+          <w:rFonts w:ascii="Arial" w:eastAsia="Times New Roman" w:hAnsi="Arial" w:cs="Arial"/>
+          <w:color w:val="000000"/>
+          <w:sz w:val="20"/>
+          <w:szCs w:val="18"/>
+          <w:lang w:val="en-US" w:eastAsia="de-LU"/>
+        </w:rPr>
+        <w:t xml:space="preserve"> application is started. The user can chose his own nickname and then browse through a list of currently active server sessions. In image 2 we </w:t>
+      </w:r>
+      <w:r>
+        <w:rPr>
+          <w:rFonts w:ascii="Arial" w:eastAsia="Times New Roman" w:hAnsi="Arial" w:cs="Arial"/>
+          <w:color w:val="000000"/>
+          <w:sz w:val="20"/>
+          <w:szCs w:val="18"/>
+          <w:lang w:val="en-US" w:eastAsia="de-LU"/>
+        </w:rPr>
+        <w:t>display</w:t>
+      </w:r>
+      <w:r>
+        <w:rPr>
+          <w:rFonts w:ascii="Arial" w:eastAsia="Times New Roman" w:hAnsi="Arial" w:cs="Arial"/>
+          <w:color w:val="000000"/>
+          <w:sz w:val="20"/>
+          <w:szCs w:val="18"/>
+          <w:lang w:val="en-US" w:eastAsia="de-LU"/>
+        </w:rPr>
+        <w:t xml:space="preserve"> the game</w:t>
+      </w:r>
+      <w:r>
+        <w:rPr>
+          <w:rFonts w:ascii="Arial" w:eastAsia="Times New Roman" w:hAnsi="Arial" w:cs="Arial"/>
+          <w:color w:val="000000"/>
+          <w:sz w:val="20"/>
+          <w:szCs w:val="18"/>
+          <w:lang w:val="en-US" w:eastAsia="de-LU"/>
+        </w:rPr>
+        <w:t xml:space="preserve"> </w:t>
+      </w:r>
+      <w:r>
+        <w:rPr>
+          <w:rFonts w:ascii="Arial" w:eastAsia="Times New Roman" w:hAnsi="Arial" w:cs="Arial"/>
+          <w:color w:val="000000"/>
+          <w:sz w:val="20"/>
+          <w:szCs w:val="18"/>
+          <w:lang w:val="en-US" w:eastAsia="de-LU"/>
+        </w:rPr>
+        <w:t xml:space="preserve">lobby </w:t>
+      </w:r>
+      <w:r>
+        <w:rPr>
+          <w:rFonts w:ascii="Arial" w:eastAsia="Times New Roman" w:hAnsi="Arial" w:cs="Arial"/>
+          <w:color w:val="000000"/>
+          <w:sz w:val="20"/>
+          <w:szCs w:val="18"/>
+          <w:lang w:val="en-US" w:eastAsia="de-LU"/>
+        </w:rPr>
+        <w:t xml:space="preserve">of the current </w:t>
+      </w:r>
+      <w:proofErr w:type="spellStart"/>
+      <w:r>
+        <w:rPr>
+          <w:rFonts w:ascii="Arial" w:eastAsia="Times New Roman" w:hAnsi="Arial" w:cs="Arial"/>
+          <w:color w:val="000000"/>
+          <w:sz w:val="20"/>
+          <w:szCs w:val="18"/>
+          <w:lang w:val="en-US" w:eastAsia="de-LU"/>
+        </w:rPr>
+        <w:t>Splitris</w:t>
+      </w:r>
+      <w:proofErr w:type="spellEnd"/>
+      <w:r>
+        <w:rPr>
+          <w:rFonts w:ascii="Arial" w:eastAsia="Times New Roman" w:hAnsi="Arial" w:cs="Arial"/>
+          <w:color w:val="000000"/>
+          <w:sz w:val="20"/>
+          <w:szCs w:val="18"/>
+          <w:lang w:val="en-US" w:eastAsia="de-LU"/>
+        </w:rPr>
+        <w:t xml:space="preserve"> session the user has chosen in the previous dialog. </w:t>
+      </w:r>
+      <w:r>
+        <w:rPr>
+          <w:rFonts w:ascii="Arial" w:eastAsia="Times New Roman" w:hAnsi="Arial" w:cs="Arial"/>
+          <w:color w:val="000000"/>
+          <w:sz w:val="20"/>
+          <w:szCs w:val="18"/>
+          <w:lang w:val="en-US" w:eastAsia="de-LU"/>
+        </w:rPr>
+        <w:t xml:space="preserve">Other players within the same gaming session are displayed in the list below. By clicking the up or down buttons the user can move the order of the other players. By clicking on Start </w:t>
+      </w:r>
+      <w:proofErr w:type="spellStart"/>
+      <w:r>
+        <w:rPr>
+          <w:rFonts w:ascii="Arial" w:eastAsia="Times New Roman" w:hAnsi="Arial" w:cs="Arial"/>
+          <w:color w:val="000000"/>
+          <w:sz w:val="20"/>
+          <w:szCs w:val="18"/>
+          <w:lang w:val="en-US" w:eastAsia="de-LU"/>
+        </w:rPr>
+        <w:t>Splitris</w:t>
+      </w:r>
+      <w:proofErr w:type="spellEnd"/>
+      <w:r>
+        <w:rPr>
+          <w:rFonts w:ascii="Arial" w:eastAsia="Times New Roman" w:hAnsi="Arial" w:cs="Arial"/>
+          <w:color w:val="000000"/>
+          <w:sz w:val="20"/>
+          <w:szCs w:val="18"/>
+          <w:lang w:val="en-US" w:eastAsia="de-LU"/>
+        </w:rPr>
+        <w:t xml:space="preserve"> a </w:t>
+      </w:r>
+      <w:proofErr w:type="spellStart"/>
+      <w:r>
+        <w:rPr>
+          <w:rFonts w:ascii="Arial" w:eastAsia="Times New Roman" w:hAnsi="Arial" w:cs="Arial"/>
+          <w:color w:val="000000"/>
+          <w:sz w:val="20"/>
+          <w:szCs w:val="18"/>
+          <w:lang w:val="en-US" w:eastAsia="de-LU"/>
+        </w:rPr>
+        <w:t>Splitris</w:t>
+      </w:r>
+      <w:proofErr w:type="spellEnd"/>
+      <w:r>
+        <w:rPr>
+          <w:rFonts w:ascii="Arial" w:eastAsia="Times New Roman" w:hAnsi="Arial" w:cs="Arial"/>
+          <w:color w:val="000000"/>
+          <w:sz w:val="20"/>
+          <w:szCs w:val="18"/>
+          <w:lang w:val="en-US" w:eastAsia="de-LU"/>
+        </w:rPr>
+        <w:t xml:space="preserve"> game is started. In image 3 we can see an active </w:t>
+      </w:r>
+      <w:proofErr w:type="spellStart"/>
+      <w:r>
+        <w:rPr>
+          <w:rFonts w:ascii="Arial" w:eastAsia="Times New Roman" w:hAnsi="Arial" w:cs="Arial"/>
+          <w:color w:val="000000"/>
+          <w:sz w:val="20"/>
+          <w:szCs w:val="18"/>
+          <w:lang w:val="en-US" w:eastAsia="de-LU"/>
+        </w:rPr>
+        <w:t>Splitris</w:t>
+      </w:r>
+      <w:proofErr w:type="spellEnd"/>
+      <w:r>
+        <w:rPr>
+          <w:rFonts w:ascii="Arial" w:eastAsia="Times New Roman" w:hAnsi="Arial" w:cs="Arial"/>
+          <w:color w:val="000000"/>
+          <w:sz w:val="20"/>
+          <w:szCs w:val="18"/>
+          <w:lang w:val="en-US" w:eastAsia="de-LU"/>
+        </w:rPr>
+        <w:t xml:space="preserve"> session. The upper </w:t>
+      </w:r>
+      <w:proofErr w:type="spellStart"/>
+      <w:r>
+        <w:rPr>
+          <w:rFonts w:ascii="Arial" w:eastAsia="Times New Roman" w:hAnsi="Arial" w:cs="Arial"/>
+          <w:color w:val="000000"/>
+          <w:sz w:val="20"/>
+          <w:szCs w:val="18"/>
+          <w:lang w:val="en-US" w:eastAsia="de-LU"/>
+        </w:rPr>
+        <w:t>virtualscreen</w:t>
+      </w:r>
+      <w:proofErr w:type="spellEnd"/>
+      <w:r>
+        <w:rPr>
+          <w:rFonts w:ascii="Arial" w:eastAsia="Times New Roman" w:hAnsi="Arial" w:cs="Arial"/>
+          <w:color w:val="000000"/>
+          <w:sz w:val="20"/>
+          <w:szCs w:val="18"/>
+          <w:lang w:val="en-US" w:eastAsia="de-LU"/>
+        </w:rPr>
+        <w:t xml:space="preserve"> shows the active </w:t>
+      </w:r>
+      <w:proofErr w:type="spellStart"/>
+      <w:r>
+        <w:rPr>
+          <w:rFonts w:ascii="Arial" w:eastAsia="Times New Roman" w:hAnsi="Arial" w:cs="Arial"/>
+          <w:color w:val="000000"/>
+          <w:sz w:val="20"/>
+          <w:szCs w:val="18"/>
+          <w:lang w:val="en-US" w:eastAsia="de-LU"/>
+        </w:rPr>
+        <w:t>Splitris</w:t>
+      </w:r>
+      <w:proofErr w:type="spellEnd"/>
+      <w:r>
+        <w:rPr>
+          <w:rFonts w:ascii="Arial" w:eastAsia="Times New Roman" w:hAnsi="Arial" w:cs="Arial"/>
+          <w:color w:val="000000"/>
+          <w:sz w:val="20"/>
+          <w:szCs w:val="18"/>
+          <w:lang w:val="en-US" w:eastAsia="de-LU"/>
+        </w:rPr>
+        <w:t xml:space="preserve"> game and the lower </w:t>
+      </w:r>
+      <w:proofErr w:type="spellStart"/>
+      <w:r>
+        <w:rPr>
+          <w:rFonts w:ascii="Arial" w:eastAsia="Times New Roman" w:hAnsi="Arial" w:cs="Arial"/>
+          <w:color w:val="000000"/>
+          <w:sz w:val="20"/>
+          <w:szCs w:val="18"/>
+          <w:lang w:val="en-US" w:eastAsia="de-LU"/>
+        </w:rPr>
+        <w:t>virtualscreen</w:t>
+      </w:r>
+      <w:proofErr w:type="spellEnd"/>
+      <w:r>
+        <w:rPr>
+          <w:rFonts w:ascii="Arial" w:eastAsia="Times New Roman" w:hAnsi="Arial" w:cs="Arial"/>
+          <w:color w:val="000000"/>
+          <w:sz w:val="20"/>
+          <w:szCs w:val="18"/>
+          <w:lang w:val="en-US" w:eastAsia="de-LU"/>
+        </w:rPr>
+        <w:t xml:space="preserve"> displays the next </w:t>
+      </w:r>
+      <w:proofErr w:type="spellStart"/>
+      <w:r>
+        <w:rPr>
+          <w:rFonts w:ascii="Arial" w:eastAsia="Times New Roman" w:hAnsi="Arial" w:cs="Arial"/>
+          <w:color w:val="000000"/>
+          <w:sz w:val="20"/>
+          <w:szCs w:val="18"/>
+          <w:lang w:val="en-US" w:eastAsia="de-LU"/>
+        </w:rPr>
+        <w:t>Tetrimino</w:t>
+      </w:r>
+      <w:proofErr w:type="spellEnd"/>
+      <w:r>
+        <w:rPr>
+          <w:rFonts w:ascii="Arial" w:eastAsia="Times New Roman" w:hAnsi="Arial" w:cs="Arial"/>
+          <w:color w:val="000000"/>
+          <w:sz w:val="20"/>
+          <w:szCs w:val="18"/>
+          <w:lang w:val="en-US" w:eastAsia="de-LU"/>
+        </w:rPr>
+        <w:t xml:space="preserve"> that will show up. The buttons Left/Right/Turn/Down can be pressed to move the </w:t>
+      </w:r>
+      <w:proofErr w:type="spellStart"/>
+      <w:r>
+        <w:rPr>
+          <w:rFonts w:ascii="Arial" w:eastAsia="Times New Roman" w:hAnsi="Arial" w:cs="Arial"/>
+          <w:color w:val="000000"/>
+          <w:sz w:val="20"/>
+          <w:szCs w:val="18"/>
+          <w:lang w:val="en-US" w:eastAsia="de-LU"/>
+        </w:rPr>
+        <w:t>Tetrimino</w:t>
+      </w:r>
+      <w:proofErr w:type="spellEnd"/>
+      <w:r>
+        <w:rPr>
+          <w:rFonts w:ascii="Arial" w:eastAsia="Times New Roman" w:hAnsi="Arial" w:cs="Arial"/>
+          <w:color w:val="000000"/>
+          <w:sz w:val="20"/>
+          <w:szCs w:val="18"/>
+          <w:lang w:val="en-US" w:eastAsia="de-LU"/>
+        </w:rPr>
+        <w:t xml:space="preserve"> currently </w:t>
+      </w:r>
+      <w:r>
+        <w:rPr>
+          <w:rFonts w:ascii="Arial" w:eastAsia="Times New Roman" w:hAnsi="Arial" w:cs="Arial"/>
+          <w:color w:val="000000"/>
+          <w:sz w:val="20"/>
+          <w:szCs w:val="18"/>
+          <w:lang w:val="en-US" w:eastAsia="de-LU"/>
+        </w:rPr>
+        <w:t xml:space="preserve">being displayed on the upper </w:t>
+      </w:r>
+      <w:proofErr w:type="spellStart"/>
+      <w:r>
+        <w:rPr>
+          <w:rFonts w:ascii="Arial" w:eastAsia="Times New Roman" w:hAnsi="Arial" w:cs="Arial"/>
+          <w:color w:val="000000"/>
+          <w:sz w:val="20"/>
+          <w:szCs w:val="18"/>
+          <w:lang w:val="en-US" w:eastAsia="de-LU"/>
+        </w:rPr>
+        <w:t>virtualscreen</w:t>
+      </w:r>
+      <w:proofErr w:type="spellEnd"/>
+      <w:r>
+        <w:rPr>
+          <w:rFonts w:ascii="Arial" w:eastAsia="Times New Roman" w:hAnsi="Arial" w:cs="Arial"/>
+          <w:color w:val="000000"/>
+          <w:sz w:val="20"/>
+          <w:szCs w:val="18"/>
+          <w:lang w:val="en-US" w:eastAsia="de-LU"/>
+        </w:rPr>
+        <w:t xml:space="preserve">. </w:t>
+      </w:r>
+      <w:r>
+        <w:rPr>
+          <w:rFonts w:ascii="Arial" w:eastAsia="Times New Roman" w:hAnsi="Arial" w:cs="Arial"/>
+          <w:color w:val="000000"/>
+          <w:sz w:val="20"/>
+          <w:szCs w:val="18"/>
+          <w:lang w:val="en-US" w:eastAsia="de-LU"/>
+        </w:rPr>
+        <w:t xml:space="preserve">Swipe gestures by the </w:t>
+      </w:r>
+      <w:r>
+        <w:rPr>
+          <w:rFonts w:ascii="Arial" w:eastAsia="Times New Roman" w:hAnsi="Arial" w:cs="Arial"/>
+          <w:color w:val="000000"/>
+          <w:sz w:val="20"/>
+          <w:szCs w:val="18"/>
+          <w:lang w:val="en-US" w:eastAsia="de-LU"/>
+        </w:rPr>
+        <w:t xml:space="preserve">user activate the same buttons and therefore result in the same activity. </w:t>
+      </w:r>
+      <w:bookmarkStart w:id="0" w:name="_GoBack"/>
+      <w:bookmarkEnd w:id="0"/>
+    </w:p>
+    <w:p>
+      <w:pPr>
+        <w:spacing w:after="0" w:line="240" w:lineRule="atLeast"/>
+        <w:rPr>
+          <w:rFonts w:ascii="Arial" w:eastAsia="Times New Roman" w:hAnsi="Arial" w:cs="Arial"/>
+          <w:color w:val="000000"/>
+          <w:sz w:val="20"/>
+          <w:szCs w:val="18"/>
+          <w:lang w:val="en-US" w:eastAsia="de-LU"/>
+        </w:rPr>
+      </w:pPr>
+    </w:p>
+    <w:p>
+      <w:pPr>
+        <w:spacing w:after="0" w:line="240" w:lineRule="atLeast"/>
+        <w:rPr>
+          <w:rFonts w:ascii="Arial" w:eastAsia="Times New Roman" w:hAnsi="Arial" w:cs="Arial"/>
+          <w:color w:val="000000"/>
+          <w:sz w:val="20"/>
+          <w:szCs w:val="18"/>
+          <w:lang w:val="en-US" w:eastAsia="de-LU"/>
+        </w:rPr>
+      </w:pPr>
     </w:p>
     <w:p>
       <w:pPr>
@@ -3488,6 +3630,47 @@
       </w:pPr>
       <w:r>
         <w:rPr>
+          <w:noProof/>
+          <w:lang w:eastAsia="de-LU"/>
+        </w:rPr>
+        <w:drawing>
+          <wp:inline distT="0" distB="0" distL="0" distR="0" wp14:anchorId="54227993" wp14:editId="6FF21EA5">
+            <wp:extent cx="1954475" cy="3204057"/>
+            <wp:effectExtent l="0" t="0" r="8255" b="0"/>
+            <wp:docPr id="1" name="Grafik 1"/>
+            <wp:cNvGraphicFramePr>
+              <a:graphicFrameLocks xmlns:a="http://schemas.openxmlformats.org/drawingml/2006/main" noChangeAspect="1"/>
+            </wp:cNvGraphicFramePr>
+            <a:graphic xmlns:a="http://schemas.openxmlformats.org/drawingml/2006/main">
+              <a:graphicData uri="http://schemas.openxmlformats.org/drawingml/2006/picture">
+                <pic:pic xmlns:pic="http://schemas.openxmlformats.org/drawingml/2006/picture">
+                  <pic:nvPicPr>
+                    <pic:cNvPr id="1" name=""/>
+                    <pic:cNvPicPr/>
+                  </pic:nvPicPr>
+                  <pic:blipFill>
+                    <a:blip r:embed="rId8"/>
+                    <a:stretch>
+                      <a:fillRect/>
+                    </a:stretch>
+                  </pic:blipFill>
+                  <pic:spPr>
+                    <a:xfrm>
+                      <a:off x="0" y="0"/>
+                      <a:ext cx="1955850" cy="3206312"/>
+                    </a:xfrm>
+                    <a:prstGeom prst="rect">
+                      <a:avLst/>
+                    </a:prstGeom>
+                  </pic:spPr>
+                </pic:pic>
+              </a:graphicData>
+            </a:graphic>
+          </wp:inline>
+        </w:drawing>
+      </w:r>
+      <w:r>
+        <w:rPr>
           <w:rFonts w:ascii="Arial" w:eastAsia="Times New Roman" w:hAnsi="Arial" w:cs="Arial"/>
           <w:b/>
           <w:bCs/>
@@ -3496,86 +3679,9 @@
           <w:szCs w:val="18"/>
           <w:lang w:val="en-US" w:eastAsia="de-LU"/>
         </w:rPr>
-        <w:t>Our solution:</w:t>
-      </w:r>
-    </w:p>
-    <w:p>
-      <w:pPr>
-        <w:spacing w:after="0" w:line="240" w:lineRule="atLeast"/>
-        <w:rPr>
-          <w:rFonts w:ascii="Arial" w:eastAsia="Times New Roman" w:hAnsi="Arial" w:cs="Arial"/>
-          <w:color w:val="000000"/>
-          <w:sz w:val="20"/>
-          <w:szCs w:val="18"/>
-          <w:lang w:val="en-US" w:eastAsia="de-LU"/>
-        </w:rPr>
-      </w:pPr>
-      <w:r>
-        <w:rPr>
-          <w:rFonts w:ascii="Arial" w:eastAsia="Times New Roman" w:hAnsi="Arial" w:cs="Arial"/>
-          <w:color w:val="000000"/>
-          <w:sz w:val="20"/>
-          <w:szCs w:val="18"/>
-          <w:lang w:val="en-US" w:eastAsia="de-LU"/>
-        </w:rPr>
-        <w:t xml:space="preserve">For this modification of </w:t>
-      </w:r>
-      <w:r>
-        <w:rPr>
-          <w:rFonts w:ascii="Arial" w:eastAsia="Times New Roman" w:hAnsi="Arial" w:cs="Arial"/>
-          <w:color w:val="000000"/>
-          <w:sz w:val="20"/>
-          <w:szCs w:val="18"/>
-          <w:lang w:val="en-US" w:eastAsia="de-LU"/>
-        </w:rPr>
-        <w:t>a classic offline puzzle</w:t>
-      </w:r>
-      <w:r>
-        <w:rPr>
-          <w:rFonts w:ascii="Arial" w:eastAsia="Times New Roman" w:hAnsi="Arial" w:cs="Arial"/>
-          <w:color w:val="000000"/>
-          <w:sz w:val="20"/>
-          <w:szCs w:val="18"/>
-          <w:lang w:val="en-US" w:eastAsia="de-LU"/>
-        </w:rPr>
-        <w:t>, we use our aforementioned library “</w:t>
-      </w:r>
-      <w:r>
-        <w:rPr>
-          <w:rFonts w:ascii="Arial" w:eastAsia="Times New Roman" w:hAnsi="Arial" w:cs="Arial"/>
-          <w:color w:val="000000"/>
-          <w:sz w:val="20"/>
-          <w:szCs w:val="18"/>
-          <w:lang w:val="en-US" w:eastAsia="de-LU"/>
-        </w:rPr>
-        <w:t>libsplitscreen</w:t>
-      </w:r>
-      <w:r>
-        <w:rPr>
-          <w:rFonts w:ascii="Arial" w:eastAsia="Times New Roman" w:hAnsi="Arial" w:cs="Arial"/>
-          <w:color w:val="000000"/>
-          <w:sz w:val="20"/>
-          <w:szCs w:val="18"/>
-          <w:lang w:val="en-US" w:eastAsia="de-LU"/>
-        </w:rPr>
-        <w:t xml:space="preserve">” to easily share the screen amongst multiple smartphones. </w:t>
-      </w:r>
-    </w:p>
-    <w:p>
-      <w:pPr>
-        <w:spacing w:after="0" w:line="240" w:lineRule="atLeast"/>
-        <w:rPr>
-          <w:rFonts w:ascii="Arial" w:eastAsia="Times New Roman" w:hAnsi="Arial" w:cs="Arial"/>
-          <w:color w:val="000000"/>
-          <w:sz w:val="20"/>
-          <w:szCs w:val="18"/>
-          <w:lang w:val="en-US" w:eastAsia="de-LU"/>
-        </w:rPr>
-      </w:pPr>
-    </w:p>
-    <w:p>
-      <w:pPr>
-        <w:spacing w:after="0" w:line="240" w:lineRule="atLeast"/>
+        <w:tab/>
+      </w:r>
+      <w:r>
         <w:rPr>
           <w:rFonts w:ascii="Arial" w:eastAsia="Times New Roman" w:hAnsi="Arial" w:cs="Arial"/>
           <w:b/>
@@ -3585,7 +3691,8 @@
           <w:szCs w:val="18"/>
           <w:lang w:val="en-US" w:eastAsia="de-LU"/>
         </w:rPr>
-      </w:pPr>
+        <w:tab/>
+      </w:r>
       <w:r>
         <w:rPr>
           <w:rFonts w:ascii="Arial" w:eastAsia="Times New Roman" w:hAnsi="Arial" w:cs="Arial"/>
@@ -3596,6 +3703,961 @@
           <w:szCs w:val="18"/>
           <w:lang w:val="en-US" w:eastAsia="de-LU"/>
         </w:rPr>
+        <w:tab/>
+      </w:r>
+      <w:r>
+        <w:rPr>
+          <w:rFonts w:ascii="Arial" w:eastAsia="Times New Roman" w:hAnsi="Arial" w:cs="Arial"/>
+          <w:b/>
+          <w:bCs/>
+          <w:color w:val="000000"/>
+          <w:sz w:val="20"/>
+          <w:szCs w:val="18"/>
+          <w:lang w:val="en-US" w:eastAsia="de-LU"/>
+        </w:rPr>
+        <w:tab/>
+      </w:r>
+      <w:r>
+        <w:rPr>
+          <w:noProof/>
+          <w:lang w:eastAsia="de-LU"/>
+        </w:rPr>
+        <w:drawing>
+          <wp:inline distT="0" distB="0" distL="0" distR="0" wp14:anchorId="7AF944A6" wp14:editId="004CA3CF">
+            <wp:extent cx="1922400" cy="3204000"/>
+            <wp:effectExtent l="0" t="0" r="1905" b="0"/>
+            <wp:docPr id="4" name="Grafik 4"/>
+            <wp:cNvGraphicFramePr>
+              <a:graphicFrameLocks xmlns:a="http://schemas.openxmlformats.org/drawingml/2006/main" noChangeAspect="1"/>
+            </wp:cNvGraphicFramePr>
+            <a:graphic xmlns:a="http://schemas.openxmlformats.org/drawingml/2006/main">
+              <a:graphicData uri="http://schemas.openxmlformats.org/drawingml/2006/picture">
+                <pic:pic xmlns:pic="http://schemas.openxmlformats.org/drawingml/2006/picture">
+                  <pic:nvPicPr>
+                    <pic:cNvPr id="1" name=""/>
+                    <pic:cNvPicPr/>
+                  </pic:nvPicPr>
+                  <pic:blipFill>
+                    <a:blip r:embed="rId9"/>
+                    <a:stretch>
+                      <a:fillRect/>
+                    </a:stretch>
+                  </pic:blipFill>
+                  <pic:spPr>
+                    <a:xfrm>
+                      <a:off x="0" y="0"/>
+                      <a:ext cx="1922400" cy="3204000"/>
+                    </a:xfrm>
+                    <a:prstGeom prst="rect">
+                      <a:avLst/>
+                    </a:prstGeom>
+                  </pic:spPr>
+                </pic:pic>
+              </a:graphicData>
+            </a:graphic>
+          </wp:inline>
+        </w:drawing>
+      </w:r>
+    </w:p>
+    <w:p>
+      <w:pPr>
+        <w:spacing w:after="0" w:line="240" w:lineRule="atLeast"/>
+        <w:rPr>
+          <w:rFonts w:ascii="Arial" w:eastAsia="Times New Roman" w:hAnsi="Arial" w:cs="Arial"/>
+          <w:color w:val="000000"/>
+          <w:sz w:val="20"/>
+          <w:szCs w:val="18"/>
+          <w:lang w:val="en-US" w:eastAsia="de-LU"/>
+        </w:rPr>
+      </w:pPr>
+      <w:r>
+        <w:rPr>
+          <w:rFonts w:ascii="Arial" w:eastAsia="Times New Roman" w:hAnsi="Arial" w:cs="Arial"/>
+          <w:color w:val="000000"/>
+          <w:sz w:val="20"/>
+          <w:szCs w:val="18"/>
+          <w:lang w:val="en-US" w:eastAsia="de-LU"/>
+        </w:rPr>
+        <w:tab/>
+        <w:t xml:space="preserve">     Image 1 </w:t>
+      </w:r>
+      <w:r>
+        <w:rPr>
+          <w:rFonts w:ascii="Arial" w:eastAsia="Times New Roman" w:hAnsi="Arial" w:cs="Arial"/>
+          <w:color w:val="000000"/>
+          <w:sz w:val="20"/>
+          <w:szCs w:val="18"/>
+          <w:lang w:val="en-US" w:eastAsia="de-LU"/>
+        </w:rPr>
+        <w:tab/>
+      </w:r>
+      <w:r>
+        <w:rPr>
+          <w:rFonts w:ascii="Arial" w:eastAsia="Times New Roman" w:hAnsi="Arial" w:cs="Arial"/>
+          <w:color w:val="000000"/>
+          <w:sz w:val="20"/>
+          <w:szCs w:val="18"/>
+          <w:lang w:val="en-US" w:eastAsia="de-LU"/>
+        </w:rPr>
+        <w:tab/>
+      </w:r>
+      <w:r>
+        <w:rPr>
+          <w:rFonts w:ascii="Arial" w:eastAsia="Times New Roman" w:hAnsi="Arial" w:cs="Arial"/>
+          <w:color w:val="000000"/>
+          <w:sz w:val="20"/>
+          <w:szCs w:val="18"/>
+          <w:lang w:val="en-US" w:eastAsia="de-LU"/>
+        </w:rPr>
+        <w:tab/>
+      </w:r>
+      <w:r>
+        <w:rPr>
+          <w:rFonts w:ascii="Arial" w:eastAsia="Times New Roman" w:hAnsi="Arial" w:cs="Arial"/>
+          <w:color w:val="000000"/>
+          <w:sz w:val="20"/>
+          <w:szCs w:val="18"/>
+          <w:lang w:val="en-US" w:eastAsia="de-LU"/>
+        </w:rPr>
+        <w:tab/>
+      </w:r>
+      <w:r>
+        <w:rPr>
+          <w:rFonts w:ascii="Arial" w:eastAsia="Times New Roman" w:hAnsi="Arial" w:cs="Arial"/>
+          <w:color w:val="000000"/>
+          <w:sz w:val="20"/>
+          <w:szCs w:val="18"/>
+          <w:lang w:val="en-US" w:eastAsia="de-LU"/>
+        </w:rPr>
+        <w:tab/>
+      </w:r>
+      <w:r>
+        <w:rPr>
+          <w:rFonts w:ascii="Arial" w:eastAsia="Times New Roman" w:hAnsi="Arial" w:cs="Arial"/>
+          <w:color w:val="000000"/>
+          <w:sz w:val="20"/>
+          <w:szCs w:val="18"/>
+          <w:lang w:val="en-US" w:eastAsia="de-LU"/>
+        </w:rPr>
+        <w:tab/>
+      </w:r>
+      <w:r>
+        <w:rPr>
+          <w:rFonts w:ascii="Arial" w:eastAsia="Times New Roman" w:hAnsi="Arial" w:cs="Arial"/>
+          <w:color w:val="000000"/>
+          <w:sz w:val="20"/>
+          <w:szCs w:val="18"/>
+          <w:lang w:val="en-US" w:eastAsia="de-LU"/>
+        </w:rPr>
+        <w:tab/>
+        <w:t xml:space="preserve">      Image 2</w:t>
+      </w:r>
+    </w:p>
+    <w:p>
+      <w:pPr>
+        <w:spacing w:after="0" w:line="240" w:lineRule="atLeast"/>
+        <w:rPr>
+          <w:rFonts w:ascii="Arial" w:eastAsia="Times New Roman" w:hAnsi="Arial" w:cs="Arial"/>
+          <w:color w:val="000000"/>
+          <w:sz w:val="20"/>
+          <w:szCs w:val="18"/>
+          <w:lang w:val="en-US" w:eastAsia="de-LU"/>
+        </w:rPr>
+      </w:pPr>
+    </w:p>
+    <w:p>
+      <w:pPr>
+        <w:spacing w:after="0" w:line="240" w:lineRule="atLeast"/>
+        <w:rPr>
+          <w:rFonts w:ascii="Arial" w:eastAsia="Times New Roman" w:hAnsi="Arial" w:cs="Arial"/>
+          <w:color w:val="000000"/>
+          <w:sz w:val="20"/>
+          <w:szCs w:val="18"/>
+          <w:lang w:val="en-US" w:eastAsia="de-LU"/>
+        </w:rPr>
+      </w:pPr>
+    </w:p>
+    <w:p>
+      <w:pPr>
+        <w:spacing w:after="0" w:line="240" w:lineRule="atLeast"/>
+        <w:rPr>
+          <w:rFonts w:ascii="Arial" w:eastAsia="Times New Roman" w:hAnsi="Arial" w:cs="Arial"/>
+          <w:color w:val="000000"/>
+          <w:sz w:val="20"/>
+          <w:szCs w:val="18"/>
+          <w:lang w:val="en-US" w:eastAsia="de-LU"/>
+        </w:rPr>
+      </w:pPr>
+      <w:r>
+        <w:rPr>
+          <w:rFonts w:ascii="Arial" w:eastAsia="Times New Roman" w:hAnsi="Arial" w:cs="Arial"/>
+          <w:color w:val="000000"/>
+          <w:sz w:val="20"/>
+          <w:szCs w:val="18"/>
+          <w:lang w:val="en-US" w:eastAsia="de-LU"/>
+        </w:rPr>
+        <w:lastRenderedPageBreak/>
+        <w:tab/>
+      </w:r>
+      <w:r>
+        <w:rPr>
+          <w:rFonts w:ascii="Arial" w:eastAsia="Times New Roman" w:hAnsi="Arial" w:cs="Arial"/>
+          <w:color w:val="000000"/>
+          <w:sz w:val="20"/>
+          <w:szCs w:val="18"/>
+          <w:lang w:val="en-US" w:eastAsia="de-LU"/>
+        </w:rPr>
+        <w:tab/>
+      </w:r>
+      <w:r>
+        <w:rPr>
+          <w:rFonts w:ascii="Arial" w:eastAsia="Times New Roman" w:hAnsi="Arial" w:cs="Arial"/>
+          <w:color w:val="000000"/>
+          <w:sz w:val="20"/>
+          <w:szCs w:val="18"/>
+          <w:lang w:val="en-US" w:eastAsia="de-LU"/>
+        </w:rPr>
+        <w:tab/>
+      </w:r>
+      <w:r>
+        <w:rPr>
+          <w:rFonts w:ascii="Arial" w:eastAsia="Times New Roman" w:hAnsi="Arial" w:cs="Arial"/>
+          <w:color w:val="000000"/>
+          <w:sz w:val="20"/>
+          <w:szCs w:val="18"/>
+          <w:lang w:val="en-US" w:eastAsia="de-LU"/>
+        </w:rPr>
+        <w:tab/>
+      </w:r>
+      <w:r>
+        <w:rPr>
+          <w:noProof/>
+          <w:lang w:eastAsia="de-LU"/>
+        </w:rPr>
+        <w:drawing>
+          <wp:inline distT="0" distB="0" distL="0" distR="0" wp14:anchorId="5A1ABD75" wp14:editId="2F7B9481">
+            <wp:extent cx="1958400" cy="3204000"/>
+            <wp:effectExtent l="0" t="0" r="3810" b="0"/>
+            <wp:docPr id="3" name="Grafik 3"/>
+            <wp:cNvGraphicFramePr>
+              <a:graphicFrameLocks xmlns:a="http://schemas.openxmlformats.org/drawingml/2006/main" noChangeAspect="1"/>
+            </wp:cNvGraphicFramePr>
+            <a:graphic xmlns:a="http://schemas.openxmlformats.org/drawingml/2006/main">
+              <a:graphicData uri="http://schemas.openxmlformats.org/drawingml/2006/picture">
+                <pic:pic xmlns:pic="http://schemas.openxmlformats.org/drawingml/2006/picture">
+                  <pic:nvPicPr>
+                    <pic:cNvPr id="1" name=""/>
+                    <pic:cNvPicPr/>
+                  </pic:nvPicPr>
+                  <pic:blipFill>
+                    <a:blip r:embed="rId10"/>
+                    <a:stretch>
+                      <a:fillRect/>
+                    </a:stretch>
+                  </pic:blipFill>
+                  <pic:spPr>
+                    <a:xfrm>
+                      <a:off x="0" y="0"/>
+                      <a:ext cx="1958400" cy="3204000"/>
+                    </a:xfrm>
+                    <a:prstGeom prst="rect">
+                      <a:avLst/>
+                    </a:prstGeom>
+                  </pic:spPr>
+                </pic:pic>
+              </a:graphicData>
+            </a:graphic>
+          </wp:inline>
+        </w:drawing>
+      </w:r>
+    </w:p>
+    <w:p>
+      <w:pPr>
+        <w:spacing w:after="0" w:line="240" w:lineRule="atLeast"/>
+        <w:rPr>
+          <w:rFonts w:ascii="Arial" w:eastAsia="Times New Roman" w:hAnsi="Arial" w:cs="Arial"/>
+          <w:color w:val="000000"/>
+          <w:sz w:val="20"/>
+          <w:szCs w:val="18"/>
+          <w:lang w:val="en-US" w:eastAsia="de-LU"/>
+        </w:rPr>
+      </w:pPr>
+      <w:r>
+        <w:rPr>
+          <w:rFonts w:ascii="Arial" w:eastAsia="Times New Roman" w:hAnsi="Arial" w:cs="Arial"/>
+          <w:color w:val="000000"/>
+          <w:sz w:val="20"/>
+          <w:szCs w:val="18"/>
+          <w:lang w:val="en-US" w:eastAsia="de-LU"/>
+        </w:rPr>
+        <w:tab/>
+      </w:r>
+      <w:r>
+        <w:rPr>
+          <w:rFonts w:ascii="Arial" w:eastAsia="Times New Roman" w:hAnsi="Arial" w:cs="Arial"/>
+          <w:color w:val="000000"/>
+          <w:sz w:val="20"/>
+          <w:szCs w:val="18"/>
+          <w:lang w:val="en-US" w:eastAsia="de-LU"/>
+        </w:rPr>
+        <w:tab/>
+      </w:r>
+      <w:r>
+        <w:rPr>
+          <w:rFonts w:ascii="Arial" w:eastAsia="Times New Roman" w:hAnsi="Arial" w:cs="Arial"/>
+          <w:color w:val="000000"/>
+          <w:sz w:val="20"/>
+          <w:szCs w:val="18"/>
+          <w:lang w:val="en-US" w:eastAsia="de-LU"/>
+        </w:rPr>
+        <w:tab/>
+      </w:r>
+      <w:r>
+        <w:rPr>
+          <w:rFonts w:ascii="Arial" w:eastAsia="Times New Roman" w:hAnsi="Arial" w:cs="Arial"/>
+          <w:color w:val="000000"/>
+          <w:sz w:val="20"/>
+          <w:szCs w:val="18"/>
+          <w:lang w:val="en-US" w:eastAsia="de-LU"/>
+        </w:rPr>
+        <w:tab/>
+      </w:r>
+      <w:r>
+        <w:rPr>
+          <w:rFonts w:ascii="Arial" w:eastAsia="Times New Roman" w:hAnsi="Arial" w:cs="Arial"/>
+          <w:color w:val="000000"/>
+          <w:sz w:val="20"/>
+          <w:szCs w:val="18"/>
+          <w:lang w:val="en-US" w:eastAsia="de-LU"/>
+        </w:rPr>
+        <w:tab/>
+        <w:t xml:space="preserve">      Image 3</w:t>
+      </w:r>
+    </w:p>
+    <w:p>
+      <w:pPr>
+        <w:spacing w:after="0" w:line="240" w:lineRule="atLeast"/>
+        <w:rPr>
+          <w:rFonts w:ascii="Arial" w:eastAsia="Times New Roman" w:hAnsi="Arial" w:cs="Arial"/>
+          <w:color w:val="000000"/>
+          <w:sz w:val="20"/>
+          <w:szCs w:val="18"/>
+          <w:lang w:val="en-US" w:eastAsia="de-LU"/>
+        </w:rPr>
+      </w:pPr>
+    </w:p>
+    <w:p>
+      <w:pPr>
+        <w:spacing w:after="0" w:line="240" w:lineRule="atLeast"/>
+        <w:rPr>
+          <w:rFonts w:ascii="Arial" w:eastAsia="Times New Roman" w:hAnsi="Arial" w:cs="Arial"/>
+          <w:color w:val="000000"/>
+          <w:sz w:val="20"/>
+          <w:szCs w:val="18"/>
+          <w:lang w:val="en-US" w:eastAsia="de-LU"/>
+        </w:rPr>
+      </w:pPr>
+    </w:p>
+    <w:p>
+      <w:pPr>
+        <w:spacing w:after="0" w:line="240" w:lineRule="atLeast"/>
+        <w:jc w:val="center"/>
+        <w:rPr>
+          <w:rFonts w:ascii="Arial" w:eastAsia="Times New Roman" w:hAnsi="Arial" w:cs="Arial"/>
+          <w:b/>
+          <w:color w:val="000000"/>
+          <w:sz w:val="32"/>
+          <w:szCs w:val="18"/>
+          <w:u w:val="single"/>
+          <w:lang w:val="en-US" w:eastAsia="de-LU"/>
+        </w:rPr>
+      </w:pPr>
+      <w:r>
+        <w:rPr>
+          <w:rFonts w:ascii="Arial" w:eastAsia="Times New Roman" w:hAnsi="Arial" w:cs="Arial"/>
+          <w:b/>
+          <w:color w:val="000000"/>
+          <w:sz w:val="32"/>
+          <w:szCs w:val="18"/>
+          <w:u w:val="single"/>
+          <w:lang w:val="en-US" w:eastAsia="de-LU"/>
+        </w:rPr>
+        <w:t>Documentation for “</w:t>
+      </w:r>
+      <w:proofErr w:type="spellStart"/>
+      <w:r>
+        <w:rPr>
+          <w:rFonts w:ascii="Arial" w:eastAsia="Times New Roman" w:hAnsi="Arial" w:cs="Arial"/>
+          <w:b/>
+          <w:color w:val="000000"/>
+          <w:sz w:val="32"/>
+          <w:szCs w:val="18"/>
+          <w:u w:val="single"/>
+          <w:lang w:val="en-US" w:eastAsia="de-LU"/>
+        </w:rPr>
+        <w:t>SplitImg</w:t>
+      </w:r>
+      <w:proofErr w:type="spellEnd"/>
+      <w:r>
+        <w:rPr>
+          <w:rFonts w:ascii="Arial" w:eastAsia="Times New Roman" w:hAnsi="Arial" w:cs="Arial"/>
+          <w:b/>
+          <w:color w:val="000000"/>
+          <w:sz w:val="32"/>
+          <w:szCs w:val="18"/>
+          <w:u w:val="single"/>
+          <w:lang w:val="en-US" w:eastAsia="de-LU"/>
+        </w:rPr>
+        <w:t>”</w:t>
+      </w:r>
+    </w:p>
+    <w:p>
+      <w:pPr>
+        <w:spacing w:after="0" w:line="240" w:lineRule="atLeast"/>
+        <w:rPr>
+          <w:rFonts w:ascii="Arial" w:eastAsia="Times New Roman" w:hAnsi="Arial" w:cs="Arial"/>
+          <w:color w:val="000000"/>
+          <w:sz w:val="20"/>
+          <w:szCs w:val="18"/>
+          <w:lang w:val="en-US" w:eastAsia="de-LU"/>
+        </w:rPr>
+      </w:pPr>
+    </w:p>
+    <w:p>
+      <w:pPr>
+        <w:spacing w:after="0" w:line="240" w:lineRule="atLeast"/>
+        <w:rPr>
+          <w:rFonts w:ascii="Arial" w:eastAsia="Times New Roman" w:hAnsi="Arial" w:cs="Arial"/>
+          <w:color w:val="000000"/>
+          <w:sz w:val="20"/>
+          <w:szCs w:val="18"/>
+          <w:lang w:val="en-US" w:eastAsia="de-LU"/>
+        </w:rPr>
+      </w:pPr>
+    </w:p>
+    <w:p>
+      <w:pPr>
+        <w:spacing w:after="0" w:line="240" w:lineRule="atLeast"/>
+        <w:rPr>
+          <w:rFonts w:ascii="Arial" w:eastAsia="Times New Roman" w:hAnsi="Arial" w:cs="Arial"/>
+          <w:color w:val="000000"/>
+          <w:sz w:val="20"/>
+          <w:szCs w:val="18"/>
+          <w:lang w:val="en-US" w:eastAsia="de-LU"/>
+        </w:rPr>
+      </w:pPr>
+      <w:r>
+        <w:rPr>
+          <w:rFonts w:ascii="Arial" w:eastAsia="Times New Roman" w:hAnsi="Arial" w:cs="Arial"/>
+          <w:b/>
+          <w:bCs/>
+          <w:color w:val="000000"/>
+          <w:sz w:val="20"/>
+          <w:szCs w:val="18"/>
+          <w:lang w:val="en-US" w:eastAsia="de-LU"/>
+        </w:rPr>
+        <w:t>Problem Statement:</w:t>
+      </w:r>
+    </w:p>
+    <w:p>
+      <w:pPr>
+        <w:spacing w:after="0" w:line="240" w:lineRule="atLeast"/>
+        <w:rPr>
+          <w:rFonts w:ascii="Arial" w:eastAsia="Times New Roman" w:hAnsi="Arial" w:cs="Arial"/>
+          <w:color w:val="000000"/>
+          <w:sz w:val="20"/>
+          <w:szCs w:val="18"/>
+          <w:lang w:val="en-US" w:eastAsia="de-LU"/>
+        </w:rPr>
+      </w:pPr>
+      <w:r>
+        <w:rPr>
+          <w:rFonts w:ascii="Arial" w:eastAsia="Times New Roman" w:hAnsi="Arial" w:cs="Arial"/>
+          <w:color w:val="000000"/>
+          <w:sz w:val="20"/>
+          <w:szCs w:val="18"/>
+          <w:lang w:val="en-US" w:eastAsia="de-LU"/>
+        </w:rPr>
+        <w:t>It is not so easy to share a single image over multiple Android smartphones, as it is not foreseen by default in the Android libraries. Therefore it would be a great idea to split a single huge image into multiple smaller images, being able to be displayed on multiple single smartphone displays. This feature can then be used to create a puzzle application, where the users must rebuild the original image.</w:t>
+      </w:r>
+    </w:p>
+    <w:p>
+      <w:pPr>
+        <w:spacing w:after="0" w:line="240" w:lineRule="atLeast"/>
+        <w:rPr>
+          <w:rFonts w:ascii="Arial" w:eastAsia="Times New Roman" w:hAnsi="Arial" w:cs="Arial"/>
+          <w:color w:val="000000"/>
+          <w:sz w:val="20"/>
+          <w:szCs w:val="18"/>
+          <w:lang w:val="en-US" w:eastAsia="de-LU"/>
+        </w:rPr>
+      </w:pPr>
+    </w:p>
+    <w:p>
+      <w:pPr>
+        <w:spacing w:after="0" w:line="240" w:lineRule="atLeast"/>
+        <w:rPr>
+          <w:rFonts w:ascii="Arial" w:eastAsia="Times New Roman" w:hAnsi="Arial" w:cs="Arial"/>
+          <w:color w:val="000000"/>
+          <w:sz w:val="20"/>
+          <w:szCs w:val="18"/>
+          <w:lang w:val="en-US" w:eastAsia="de-LU"/>
+        </w:rPr>
+      </w:pPr>
+      <w:r>
+        <w:rPr>
+          <w:rFonts w:ascii="Arial" w:eastAsia="Times New Roman" w:hAnsi="Arial" w:cs="Arial"/>
+          <w:b/>
+          <w:bCs/>
+          <w:color w:val="000000"/>
+          <w:sz w:val="20"/>
+          <w:szCs w:val="18"/>
+          <w:lang w:val="en-US" w:eastAsia="de-LU"/>
+        </w:rPr>
+        <w:t>Our idea:</w:t>
+      </w:r>
+    </w:p>
+    <w:p>
+      <w:pPr>
+        <w:spacing w:after="0" w:line="240" w:lineRule="atLeast"/>
+        <w:rPr>
+          <w:rFonts w:ascii="Arial" w:eastAsia="Times New Roman" w:hAnsi="Arial" w:cs="Arial"/>
+          <w:color w:val="000000"/>
+          <w:sz w:val="20"/>
+          <w:szCs w:val="18"/>
+          <w:lang w:val="en-US" w:eastAsia="de-LU"/>
+        </w:rPr>
+      </w:pPr>
+      <w:r>
+        <w:rPr>
+          <w:rFonts w:ascii="Arial" w:eastAsia="Times New Roman" w:hAnsi="Arial" w:cs="Arial"/>
+          <w:color w:val="000000"/>
+          <w:sz w:val="20"/>
+          <w:szCs w:val="18"/>
+          <w:lang w:val="en-US" w:eastAsia="de-LU"/>
+        </w:rPr>
+        <w:t xml:space="preserve">The basic idea we had was implementing a </w:t>
+      </w:r>
+      <w:r>
+        <w:rPr>
+          <w:rFonts w:ascii="Arial" w:eastAsia="Times New Roman" w:hAnsi="Arial" w:cs="Arial"/>
+          <w:color w:val="000000"/>
+          <w:sz w:val="20"/>
+          <w:szCs w:val="18"/>
+          <w:lang w:val="en-US" w:eastAsia="de-LU"/>
+        </w:rPr>
+        <w:t xml:space="preserve">multiscreen </w:t>
+      </w:r>
+      <w:r>
+        <w:rPr>
+          <w:rFonts w:ascii="Arial" w:eastAsia="Times New Roman" w:hAnsi="Arial" w:cs="Arial"/>
+          <w:color w:val="000000"/>
+          <w:sz w:val="20"/>
+          <w:szCs w:val="18"/>
+          <w:lang w:val="en-US" w:eastAsia="de-LU"/>
+        </w:rPr>
+        <w:t xml:space="preserve">version of </w:t>
+      </w:r>
+      <w:r>
+        <w:rPr>
+          <w:rFonts w:ascii="Arial" w:eastAsia="Times New Roman" w:hAnsi="Arial" w:cs="Arial"/>
+          <w:color w:val="000000"/>
+          <w:sz w:val="20"/>
+          <w:szCs w:val="18"/>
+          <w:lang w:val="en-US" w:eastAsia="de-LU"/>
+        </w:rPr>
+        <w:t xml:space="preserve">a </w:t>
+      </w:r>
+      <w:r>
+        <w:rPr>
+          <w:rFonts w:ascii="Arial" w:eastAsia="Times New Roman" w:hAnsi="Arial" w:cs="Arial"/>
+          <w:color w:val="000000"/>
+          <w:sz w:val="20"/>
+          <w:szCs w:val="18"/>
+          <w:lang w:val="en-US" w:eastAsia="de-LU"/>
+        </w:rPr>
+        <w:t xml:space="preserve">classic </w:t>
+      </w:r>
+      <w:r>
+        <w:rPr>
+          <w:rFonts w:ascii="Arial" w:eastAsia="Times New Roman" w:hAnsi="Arial" w:cs="Arial"/>
+          <w:color w:val="000000"/>
+          <w:sz w:val="20"/>
+          <w:szCs w:val="18"/>
+          <w:lang w:val="en-US" w:eastAsia="de-LU"/>
+        </w:rPr>
+        <w:t>offline puzzle. The application load</w:t>
+      </w:r>
+      <w:r>
+        <w:rPr>
+          <w:rFonts w:ascii="Arial" w:eastAsia="Times New Roman" w:hAnsi="Arial" w:cs="Arial"/>
+          <w:color w:val="000000"/>
+          <w:sz w:val="20"/>
+          <w:szCs w:val="18"/>
+          <w:lang w:val="en-US" w:eastAsia="de-LU"/>
+        </w:rPr>
+        <w:t xml:space="preserve">s a huge image, </w:t>
+      </w:r>
+      <w:r>
+        <w:rPr>
+          <w:rFonts w:ascii="Arial" w:eastAsia="Times New Roman" w:hAnsi="Arial" w:cs="Arial"/>
+          <w:color w:val="000000"/>
+          <w:sz w:val="20"/>
+          <w:szCs w:val="18"/>
+          <w:lang w:val="en-US" w:eastAsia="de-LU"/>
+        </w:rPr>
+        <w:t>or rescale</w:t>
+      </w:r>
+      <w:r>
+        <w:rPr>
+          <w:rFonts w:ascii="Arial" w:eastAsia="Times New Roman" w:hAnsi="Arial" w:cs="Arial"/>
+          <w:color w:val="000000"/>
+          <w:sz w:val="20"/>
+          <w:szCs w:val="18"/>
+          <w:lang w:val="en-US" w:eastAsia="de-LU"/>
+        </w:rPr>
+        <w:t>s</w:t>
+      </w:r>
+      <w:r>
+        <w:rPr>
+          <w:rFonts w:ascii="Arial" w:eastAsia="Times New Roman" w:hAnsi="Arial" w:cs="Arial"/>
+          <w:color w:val="000000"/>
+          <w:sz w:val="20"/>
+          <w:szCs w:val="18"/>
+          <w:lang w:val="en-US" w:eastAsia="de-LU"/>
+        </w:rPr>
+        <w:t xml:space="preserve"> a giv</w:t>
+      </w:r>
+      <w:r>
+        <w:rPr>
+          <w:rFonts w:ascii="Arial" w:eastAsia="Times New Roman" w:hAnsi="Arial" w:cs="Arial"/>
+          <w:color w:val="000000"/>
+          <w:sz w:val="20"/>
+          <w:szCs w:val="18"/>
+          <w:lang w:val="en-US" w:eastAsia="de-LU"/>
+        </w:rPr>
+        <w:t xml:space="preserve">en image to the necessary size, and </w:t>
+      </w:r>
+      <w:r>
+        <w:rPr>
+          <w:rFonts w:ascii="Arial" w:eastAsia="Times New Roman" w:hAnsi="Arial" w:cs="Arial"/>
+          <w:color w:val="000000"/>
+          <w:sz w:val="20"/>
+          <w:szCs w:val="18"/>
+          <w:lang w:val="en-US" w:eastAsia="de-LU"/>
+        </w:rPr>
+        <w:t>then display</w:t>
+      </w:r>
+      <w:r>
+        <w:rPr>
+          <w:rFonts w:ascii="Arial" w:eastAsia="Times New Roman" w:hAnsi="Arial" w:cs="Arial"/>
+          <w:color w:val="000000"/>
+          <w:sz w:val="20"/>
+          <w:szCs w:val="18"/>
+          <w:lang w:val="en-US" w:eastAsia="de-LU"/>
+        </w:rPr>
+        <w:t>s</w:t>
+      </w:r>
+      <w:r>
+        <w:rPr>
+          <w:rFonts w:ascii="Arial" w:eastAsia="Times New Roman" w:hAnsi="Arial" w:cs="Arial"/>
+          <w:color w:val="000000"/>
+          <w:sz w:val="20"/>
+          <w:szCs w:val="18"/>
+          <w:lang w:val="en-US" w:eastAsia="de-LU"/>
+        </w:rPr>
+        <w:t xml:space="preserve"> it over multiple Android smartphones. The idea behind this is that </w:t>
+      </w:r>
+      <w:r>
+        <w:rPr>
+          <w:rFonts w:ascii="Arial" w:eastAsia="Times New Roman" w:hAnsi="Arial" w:cs="Arial"/>
+          <w:color w:val="000000"/>
+          <w:sz w:val="20"/>
+          <w:szCs w:val="18"/>
+          <w:lang w:val="en-US" w:eastAsia="de-LU"/>
+        </w:rPr>
+        <w:t>“</w:t>
+      </w:r>
+      <w:proofErr w:type="spellStart"/>
+      <w:r>
+        <w:rPr>
+          <w:rFonts w:ascii="Arial" w:eastAsia="Times New Roman" w:hAnsi="Arial" w:cs="Arial"/>
+          <w:color w:val="000000"/>
+          <w:sz w:val="20"/>
+          <w:szCs w:val="18"/>
+          <w:lang w:val="en-US" w:eastAsia="de-LU"/>
+        </w:rPr>
+        <w:t>SplitImg</w:t>
+      </w:r>
+      <w:proofErr w:type="spellEnd"/>
+      <w:r>
+        <w:rPr>
+          <w:rFonts w:ascii="Arial" w:eastAsia="Times New Roman" w:hAnsi="Arial" w:cs="Arial"/>
+          <w:color w:val="000000"/>
+          <w:sz w:val="20"/>
+          <w:szCs w:val="18"/>
+          <w:lang w:val="en-US" w:eastAsia="de-LU"/>
+        </w:rPr>
+        <w:t>” can then split up the entire huge image into multiple smaller images, fitting on the specific displays of the participating smartphones, and then randomize the displayed order. The users then have to coordinate amongst each other by physically relocating their smartphones in order the recreate the original image.</w:t>
+      </w:r>
+    </w:p>
+    <w:p>
+      <w:pPr>
+        <w:spacing w:after="0" w:line="240" w:lineRule="atLeast"/>
+        <w:rPr>
+          <w:rFonts w:ascii="Arial" w:eastAsia="Times New Roman" w:hAnsi="Arial" w:cs="Arial"/>
+          <w:color w:val="000000"/>
+          <w:sz w:val="20"/>
+          <w:szCs w:val="18"/>
+          <w:lang w:val="en-US" w:eastAsia="de-LU"/>
+        </w:rPr>
+      </w:pPr>
+    </w:p>
+    <w:p>
+      <w:pPr>
+        <w:spacing w:after="0" w:line="240" w:lineRule="atLeast"/>
+        <w:rPr>
+          <w:rFonts w:ascii="Arial" w:eastAsia="Times New Roman" w:hAnsi="Arial" w:cs="Arial"/>
+          <w:color w:val="000000"/>
+          <w:sz w:val="20"/>
+          <w:szCs w:val="18"/>
+          <w:lang w:val="en-US" w:eastAsia="de-LU"/>
+        </w:rPr>
+      </w:pPr>
+      <w:r>
+        <w:rPr>
+          <w:rFonts w:ascii="Arial" w:eastAsia="Times New Roman" w:hAnsi="Arial" w:cs="Arial"/>
+          <w:b/>
+          <w:bCs/>
+          <w:color w:val="000000"/>
+          <w:sz w:val="20"/>
+          <w:szCs w:val="18"/>
+          <w:lang w:val="en-US" w:eastAsia="de-LU"/>
+        </w:rPr>
+        <w:t>Technologies:</w:t>
+      </w:r>
+    </w:p>
+    <w:p>
+      <w:pPr>
+        <w:spacing w:after="0" w:line="240" w:lineRule="atLeast"/>
+        <w:rPr>
+          <w:rFonts w:ascii="Arial" w:eastAsia="Times New Roman" w:hAnsi="Arial" w:cs="Arial"/>
+          <w:color w:val="000000"/>
+          <w:sz w:val="20"/>
+          <w:szCs w:val="18"/>
+          <w:lang w:val="en-US" w:eastAsia="de-LU"/>
+        </w:rPr>
+      </w:pPr>
+      <w:r>
+        <w:rPr>
+          <w:rFonts w:ascii="Arial" w:eastAsia="Times New Roman" w:hAnsi="Arial" w:cs="Arial"/>
+          <w:color w:val="000000"/>
+          <w:sz w:val="20"/>
+          <w:szCs w:val="18"/>
+          <w:lang w:val="en-US" w:eastAsia="de-LU"/>
+        </w:rPr>
+        <w:t>Using common smartphones having s</w:t>
+      </w:r>
+      <w:r>
+        <w:rPr>
+          <w:rFonts w:ascii="Arial" w:eastAsia="Times New Roman" w:hAnsi="Arial" w:cs="Arial"/>
+          <w:color w:val="000000"/>
+          <w:sz w:val="20"/>
+          <w:szCs w:val="18"/>
+          <w:lang w:val="en-US" w:eastAsia="de-LU"/>
+        </w:rPr>
+        <w:t>tock Android (v</w:t>
+      </w:r>
+      <w:r>
+        <w:rPr>
+          <w:rFonts w:ascii="Arial" w:eastAsia="Times New Roman" w:hAnsi="Arial" w:cs="Arial"/>
+          <w:color w:val="000000"/>
+          <w:sz w:val="20"/>
+          <w:szCs w:val="18"/>
+          <w:lang w:val="en-US" w:eastAsia="de-LU"/>
+        </w:rPr>
+        <w:t>ersion</w:t>
+      </w:r>
+      <w:r>
+        <w:rPr>
+          <w:rFonts w:ascii="Arial" w:eastAsia="Times New Roman" w:hAnsi="Arial" w:cs="Arial"/>
+          <w:color w:val="000000"/>
+          <w:sz w:val="20"/>
+          <w:szCs w:val="18"/>
+          <w:lang w:val="en-US" w:eastAsia="de-LU"/>
+        </w:rPr>
+        <w:t xml:space="preserve"> 4.4 and 5)</w:t>
+      </w:r>
+    </w:p>
+    <w:p>
+      <w:pPr>
+        <w:spacing w:after="0" w:line="240" w:lineRule="atLeast"/>
+        <w:rPr>
+          <w:rFonts w:ascii="Arial" w:eastAsia="Times New Roman" w:hAnsi="Arial" w:cs="Arial"/>
+          <w:color w:val="000000"/>
+          <w:sz w:val="20"/>
+          <w:szCs w:val="18"/>
+          <w:lang w:val="en-US" w:eastAsia="de-LU"/>
+        </w:rPr>
+      </w:pPr>
+      <w:r>
+        <w:rPr>
+          <w:rFonts w:ascii="Arial" w:eastAsia="Times New Roman" w:hAnsi="Arial" w:cs="Arial"/>
+          <w:color w:val="000000"/>
+          <w:sz w:val="20"/>
+          <w:szCs w:val="18"/>
+          <w:lang w:val="en-US" w:eastAsia="de-LU"/>
+        </w:rPr>
+        <w:t>Using Java as programming language</w:t>
+      </w:r>
+    </w:p>
+    <w:p>
+      <w:pPr>
+        <w:spacing w:after="0" w:line="240" w:lineRule="atLeast"/>
+        <w:rPr>
+          <w:rFonts w:ascii="Arial" w:eastAsia="Times New Roman" w:hAnsi="Arial" w:cs="Arial"/>
+          <w:color w:val="000000"/>
+          <w:sz w:val="20"/>
+          <w:szCs w:val="18"/>
+          <w:lang w:val="en-US" w:eastAsia="de-LU"/>
+        </w:rPr>
+      </w:pPr>
+      <w:r>
+        <w:rPr>
+          <w:rFonts w:ascii="Arial" w:eastAsia="Times New Roman" w:hAnsi="Arial" w:cs="Arial"/>
+          <w:color w:val="000000"/>
+          <w:sz w:val="20"/>
+          <w:szCs w:val="18"/>
+          <w:lang w:val="en-US" w:eastAsia="de-LU"/>
+        </w:rPr>
+        <w:t> </w:t>
+      </w:r>
+    </w:p>
+    <w:p>
+      <w:pPr>
+        <w:spacing w:after="0" w:line="240" w:lineRule="atLeast"/>
+        <w:rPr>
+          <w:rFonts w:ascii="Arial" w:eastAsia="Times New Roman" w:hAnsi="Arial" w:cs="Arial"/>
+          <w:b/>
+          <w:bCs/>
+          <w:color w:val="000000"/>
+          <w:sz w:val="20"/>
+          <w:szCs w:val="18"/>
+          <w:lang w:val="en-US" w:eastAsia="de-LU"/>
+        </w:rPr>
+      </w:pPr>
+      <w:r>
+        <w:rPr>
+          <w:rFonts w:ascii="Arial" w:eastAsia="Times New Roman" w:hAnsi="Arial" w:cs="Arial"/>
+          <w:b/>
+          <w:bCs/>
+          <w:color w:val="000000"/>
+          <w:sz w:val="20"/>
+          <w:szCs w:val="18"/>
+          <w:lang w:val="en-US" w:eastAsia="de-LU"/>
+        </w:rPr>
+        <w:t>Our solution:</w:t>
+      </w:r>
+    </w:p>
+    <w:p>
+      <w:pPr>
+        <w:spacing w:after="0" w:line="240" w:lineRule="atLeast"/>
+        <w:rPr>
+          <w:rFonts w:ascii="Arial" w:eastAsia="Times New Roman" w:hAnsi="Arial" w:cs="Arial"/>
+          <w:color w:val="000000"/>
+          <w:sz w:val="20"/>
+          <w:szCs w:val="18"/>
+          <w:lang w:val="en-US" w:eastAsia="de-LU"/>
+        </w:rPr>
+      </w:pPr>
+      <w:r>
+        <w:rPr>
+          <w:rFonts w:ascii="Arial" w:eastAsia="Times New Roman" w:hAnsi="Arial" w:cs="Arial"/>
+          <w:color w:val="000000"/>
+          <w:sz w:val="20"/>
+          <w:szCs w:val="18"/>
+          <w:lang w:val="en-US" w:eastAsia="de-LU"/>
+        </w:rPr>
+        <w:t xml:space="preserve">For this modification of </w:t>
+      </w:r>
+      <w:r>
+        <w:rPr>
+          <w:rFonts w:ascii="Arial" w:eastAsia="Times New Roman" w:hAnsi="Arial" w:cs="Arial"/>
+          <w:color w:val="000000"/>
+          <w:sz w:val="20"/>
+          <w:szCs w:val="18"/>
+          <w:lang w:val="en-US" w:eastAsia="de-LU"/>
+        </w:rPr>
+        <w:t>a classic offline puzzle</w:t>
+      </w:r>
+      <w:r>
+        <w:rPr>
+          <w:rFonts w:ascii="Arial" w:eastAsia="Times New Roman" w:hAnsi="Arial" w:cs="Arial"/>
+          <w:color w:val="000000"/>
+          <w:sz w:val="20"/>
+          <w:szCs w:val="18"/>
+          <w:lang w:val="en-US" w:eastAsia="de-LU"/>
+        </w:rPr>
+        <w:t>, we use our aforementioned library “</w:t>
+      </w:r>
+      <w:proofErr w:type="spellStart"/>
+      <w:r>
+        <w:rPr>
+          <w:rFonts w:ascii="Arial" w:eastAsia="Times New Roman" w:hAnsi="Arial" w:cs="Arial"/>
+          <w:color w:val="000000"/>
+          <w:sz w:val="20"/>
+          <w:szCs w:val="18"/>
+          <w:lang w:val="en-US" w:eastAsia="de-LU"/>
+        </w:rPr>
+        <w:t>libsplitscreen</w:t>
+      </w:r>
+      <w:proofErr w:type="spellEnd"/>
+      <w:r>
+        <w:rPr>
+          <w:rFonts w:ascii="Arial" w:eastAsia="Times New Roman" w:hAnsi="Arial" w:cs="Arial"/>
+          <w:color w:val="000000"/>
+          <w:sz w:val="20"/>
+          <w:szCs w:val="18"/>
+          <w:lang w:val="en-US" w:eastAsia="de-LU"/>
+        </w:rPr>
+        <w:t xml:space="preserve">” to easily share the screen amongst multiple smartphones. </w:t>
+      </w:r>
+    </w:p>
+    <w:p>
+      <w:pPr>
+        <w:spacing w:after="0" w:line="240" w:lineRule="atLeast"/>
+        <w:rPr>
+          <w:rFonts w:ascii="Arial" w:eastAsia="Times New Roman" w:hAnsi="Arial" w:cs="Arial"/>
+          <w:color w:val="000000"/>
+          <w:sz w:val="20"/>
+          <w:szCs w:val="18"/>
+          <w:lang w:val="en-US" w:eastAsia="de-LU"/>
+        </w:rPr>
+      </w:pPr>
+    </w:p>
+    <w:p>
+      <w:pPr>
+        <w:spacing w:after="0" w:line="240" w:lineRule="atLeast"/>
+        <w:rPr>
+          <w:rFonts w:ascii="Arial" w:eastAsia="Times New Roman" w:hAnsi="Arial" w:cs="Arial"/>
+          <w:b/>
+          <w:bCs/>
+          <w:color w:val="000000"/>
+          <w:sz w:val="20"/>
+          <w:szCs w:val="18"/>
+          <w:lang w:val="en-US" w:eastAsia="de-LU"/>
+        </w:rPr>
+      </w:pPr>
+      <w:r>
+        <w:rPr>
+          <w:rFonts w:ascii="Arial" w:eastAsia="Times New Roman" w:hAnsi="Arial" w:cs="Arial"/>
+          <w:b/>
+          <w:bCs/>
+          <w:color w:val="000000"/>
+          <w:sz w:val="20"/>
+          <w:szCs w:val="18"/>
+          <w:lang w:val="en-US" w:eastAsia="de-LU"/>
+        </w:rPr>
         <w:t>Implementation:</w:t>
       </w:r>
     </w:p>
@@ -3621,7 +4683,7 @@
         </w:rPr>
         <w:t xml:space="preserve">See attached source code which is properly documented and also available on GitHub via: </w:t>
       </w:r>
-      <w:hyperlink r:id="rId8" w:history="1">
+      <w:hyperlink r:id="rId11" w:history="1">
         <w:r>
           <w:rPr>
             <w:rFonts w:ascii="Arial" w:eastAsia="Times New Roman" w:hAnsi="Arial" w:cs="Arial"/>
@@ -3658,8 +4720,6 @@
           <w:lang w:val="en-US" w:eastAsia="de-LU"/>
         </w:rPr>
       </w:pPr>
-      <w:bookmarkStart w:id="0" w:name="_GoBack"/>
-      <w:bookmarkEnd w:id="0"/>
     </w:p>
     <w:sectPr>
       <w:pgSz w:w="11906" w:h="16838"/>
@@ -7417,6 +8477,7 @@
   <w:style w:type="character" w:default="1" w:styleId="Absatz-Standardschriftart">
     <w:name w:val="Default Paragraph Font"/>
     <w:uiPriority w:val="1"/>
+    <w:semiHidden/>
     <w:unhideWhenUsed/>
   </w:style>
   <w:style w:type="table" w:default="1" w:styleId="NormaleTabelle">

</xml_diff>